<commit_message>
modify resume && add creditease to docx
</commit_message>
<xml_diff>
--- a/private/清华大学-唐磊-简历-En.docx
+++ b/private/清华大学-唐磊-简历-En.docx
@@ -1,6 +1,6 @@
 
 <file path=word/document.xml><?xml version="1.0" encoding="utf-8"?>
-<w:document xmlns:wpc="http://schemas.microsoft.com/office/word/2010/wordprocessingCanvas" xmlns:mc="http://schemas.openxmlformats.org/markup-compatibility/2006" xmlns:o="urn:schemas-microsoft-com:office:office" xmlns:r="http://schemas.openxmlformats.org/officeDocument/2006/relationships" xmlns:m="http://schemas.openxmlformats.org/officeDocument/2006/math" xmlns:v="urn:schemas-microsoft-com:vml" xmlns:wp14="http://schemas.microsoft.com/office/word/2010/wordprocessingDrawing" xmlns:wp="http://schemas.openxmlformats.org/drawingml/2006/wordprocessingDrawing" xmlns:w10="urn:schemas-microsoft-com:office:word" xmlns:w="http://schemas.openxmlformats.org/wordprocessingml/2006/main" xmlns:w14="http://schemas.microsoft.com/office/word/2010/wordml" xmlns:w15="http://schemas.microsoft.com/office/word/2012/wordml" xmlns:wpg="http://schemas.microsoft.com/office/word/2010/wordprocessingGroup" xmlns:wpi="http://schemas.microsoft.com/office/word/2010/wordprocessingInk" xmlns:wne="http://schemas.microsoft.com/office/word/2006/wordml" xmlns:wps="http://schemas.microsoft.com/office/word/2010/wordprocessingShape" mc:Ignorable="w14 w15 wp14">
+<w:document xmlns:wpc="http://schemas.microsoft.com/office/word/2010/wordprocessingCanvas" xmlns:mo="http://schemas.microsoft.com/office/mac/office/2008/main" xmlns:mc="http://schemas.openxmlformats.org/markup-compatibility/2006" xmlns:mv="urn:schemas-microsoft-com:mac:vml" xmlns:o="urn:schemas-microsoft-com:office:office" xmlns:r="http://schemas.openxmlformats.org/officeDocument/2006/relationships" xmlns:m="http://schemas.openxmlformats.org/officeDocument/2006/math" xmlns:v="urn:schemas-microsoft-com:vml" xmlns:wp14="http://schemas.microsoft.com/office/word/2010/wordprocessingDrawing" xmlns:wp="http://schemas.openxmlformats.org/drawingml/2006/wordprocessingDrawing" xmlns:w10="urn:schemas-microsoft-com:office:word" xmlns:w="http://schemas.openxmlformats.org/wordprocessingml/2006/main" xmlns:w14="http://schemas.microsoft.com/office/word/2010/wordml" xmlns:w15="http://schemas.microsoft.com/office/word/2012/wordml" xmlns:wpg="http://schemas.microsoft.com/office/word/2010/wordprocessingGroup" xmlns:wpi="http://schemas.microsoft.com/office/word/2010/wordprocessingInk" xmlns:wne="http://schemas.microsoft.com/office/word/2006/wordml" xmlns:wps="http://schemas.microsoft.com/office/word/2010/wordprocessingShape" mc:Ignorable="w14 w15 wp14">
   <w:body>
     <w:p>
       <w:pPr>
@@ -25,6 +25,7 @@
           <w:kern w:val="0"/>
           <w:sz w:val="24"/>
           <w:szCs w:val="24"/>
+          <w:lang w:eastAsia="en-US"/>
         </w:rPr>
         <mc:AlternateContent>
           <mc:Choice Requires="wps">
@@ -81,7 +82,7 @@
                             <w:hyperlink r:id="rId8" w:history="1">
                               <w:r>
                                 <w:rPr>
-                                  <w:rStyle w:val="a4"/>
+                                  <w:rStyle w:val="Hyperlink"/>
                                   <w14:textOutline w14:w="9525" w14:cap="rnd" w14:cmpd="sng" w14:algn="ctr">
                                     <w14:noFill/>
                                     <w14:prstDash w14:val="solid"/>
@@ -197,7 +198,7 @@
                             <w:hyperlink r:id="rId9" w:history="1">
                               <w:r>
                                 <w:rPr>
-                                  <w:rStyle w:val="a4"/>
+                                  <w:rStyle w:val="Hyperlink"/>
                                   <w14:textOutline w14:w="9525" w14:cap="rnd" w14:cmpd="sng" w14:algn="ctr">
                                     <w14:noFill/>
                                     <w14:prstDash w14:val="solid"/>
@@ -237,11 +238,11 @@
           </mc:Choice>
           <mc:Fallback>
             <w:pict>
-              <v:shapetype w14:anchorId="3F2AC386" id="_x0000_t202" coordsize="21600,21600" o:spt="202" path="m,l,21600r21600,l21600,xe">
+              <v:shapetype w14:anchorId="3F2AC386" id="_x0000_t202" coordsize="21600,21600" o:spt="202" path="m0,0l0,21600,21600,21600,21600,0xe">
                 <v:stroke joinstyle="miter"/>
                 <v:path gradientshapeok="t" o:connecttype="rect"/>
               </v:shapetype>
-              <v:shape id="文本框 2" o:spid="_x0000_s1026" type="#_x0000_t202" style="position:absolute;margin-left:318.15pt;margin-top:7.8pt;width:102.5pt;height:54.7pt;z-index:251661312;visibility:visible;mso-wrap-style:square;mso-width-percent:0;mso-height-percent:200;mso-wrap-distance-left:9pt;mso-wrap-distance-top:3.6pt;mso-wrap-distance-right:9pt;mso-wrap-distance-bottom:3.6pt;mso-position-horizontal:absolute;mso-position-horizontal-relative:text;mso-position-vertical:absolute;mso-position-vertical-relative:text;mso-width-percent:0;mso-height-percent:200;mso-width-relative:margin;mso-height-relative:margin;v-text-anchor:top" o:gfxdata="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" filled="f" stroked="f">
+              <v:shape id="_x6587__x672c__x6846__x0020_2" o:spid="_x0000_s1026" type="#_x0000_t202" style="position:absolute;margin-left:318.15pt;margin-top:7.8pt;width:102.5pt;height:54.7pt;z-index:251661312;visibility:visible;mso-wrap-style:square;mso-width-percent:0;mso-height-percent:200;mso-wrap-distance-left:9pt;mso-wrap-distance-top:3.6pt;mso-wrap-distance-right:9pt;mso-wrap-distance-bottom:3.6pt;mso-position-horizontal:absolute;mso-position-horizontal-relative:text;mso-position-vertical:absolute;mso-position-vertical-relative:text;mso-width-percent:0;mso-height-percent:200;mso-width-relative:margin;mso-height-relative:margin;v-text-anchor:top" o:gfxdata="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" filled="f" stroked="f">
                 <v:textbox style="mso-fit-shape-to-text:t">
                   <w:txbxContent>
                     <w:p>
@@ -257,7 +258,7 @@
                       <w:hyperlink r:id="rId10" w:history="1">
                         <w:r>
                           <w:rPr>
-                            <w:rStyle w:val="a4"/>
+                            <w:rStyle w:val="Hyperlink"/>
                             <w14:textOutline w14:w="9525" w14:cap="rnd" w14:cmpd="sng" w14:algn="ctr">
                               <w14:noFill/>
                               <w14:prstDash w14:val="solid"/>
@@ -373,7 +374,7 @@
                       <w:hyperlink r:id="rId11" w:history="1">
                         <w:r>
                           <w:rPr>
-                            <w:rStyle w:val="a4"/>
+                            <w:rStyle w:val="Hyperlink"/>
                             <w14:textOutline w14:w="9525" w14:cap="rnd" w14:cmpd="sng" w14:algn="ctr">
                               <w14:noFill/>
                               <w14:prstDash w14:val="solid"/>
@@ -410,6 +411,7 @@
           <w:kern w:val="0"/>
           <w:sz w:val="24"/>
           <w:szCs w:val="24"/>
+          <w:lang w:eastAsia="en-US"/>
         </w:rPr>
         <mc:AlternateContent>
           <mc:Choice Requires="wps">
@@ -552,7 +554,7 @@
           </mc:Choice>
           <mc:Fallback>
             <w:pict>
-              <v:shape w14:anchorId="7B7067A2" id="_x0000_s1027" type="#_x0000_t202" style="position:absolute;margin-left:-6.5pt;margin-top:.25pt;width:413.55pt;height:70.8pt;z-index:251659264;visibility:visible;mso-wrap-style:square;mso-width-percent:0;mso-height-percent:0;mso-wrap-distance-left:9pt;mso-wrap-distance-top:3.6pt;mso-wrap-distance-right:9pt;mso-wrap-distance-bottom:3.6pt;mso-position-horizontal:absolute;mso-position-horizontal-relative:text;mso-position-vertical:absolute;mso-position-vertical-relative:text;mso-width-percent:0;mso-height-percent:0;mso-width-relative:margin;mso-height-relative:margin;v-text-anchor:top" o:gfxdata="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" filled="f" stroked="f">
+              <v:shape w14:anchorId="7B7067A2" id="_x0000_s1027" type="#_x0000_t202" style="position:absolute;margin-left:-6.5pt;margin-top:.25pt;width:413.55pt;height:70.8pt;z-index:251659264;visibility:visible;mso-wrap-style:square;mso-width-percent:0;mso-height-percent:0;mso-wrap-distance-left:9pt;mso-wrap-distance-top:3.6pt;mso-wrap-distance-right:9pt;mso-wrap-distance-bottom:3.6pt;mso-position-horizontal:absolute;mso-position-horizontal-relative:text;mso-position-vertical:absolute;mso-position-vertical-relative:text;mso-width-percent:0;mso-height-percent:0;mso-width-relative:margin;mso-height-relative:margin;v-text-anchor:top" o:gfxdata="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" filled="f" stroked="f">
                 <v:textbox>
                   <w:txbxContent>
                     <w:p>
@@ -885,8 +887,10 @@
           <w:sz w:val="18"/>
           <w:szCs w:val="20"/>
         </w:rPr>
-        <w:t>now</w:t>
-      </w:r>
+        <w:t>2015.7</w:t>
+      </w:r>
+      <w:bookmarkStart w:id="0" w:name="_GoBack"/>
+      <w:bookmarkEnd w:id="0"/>
       <w:r>
         <w:rPr>
           <w:rFonts w:ascii="Times New Roman" w:eastAsia="宋体" w:hAnsi="Times New Roman" w:cs="Times New Roman"/>
@@ -1018,6 +1022,36 @@
           <w:t>Tsinghua Univ.</w:t>
         </w:r>
       </w:hyperlink>
+      <w:r>
+        <w:rPr>
+          <w:rFonts w:ascii="Times New Roman" w:eastAsia="宋体" w:hAnsi="Times New Roman" w:cs="Times New Roman"/>
+          <w:color w:val="737373"/>
+          <w:kern w:val="0"/>
+          <w:sz w:val="18"/>
+          <w:szCs w:val="20"/>
+        </w:rPr>
+        <w:t xml:space="preserve"> </w:t>
+      </w:r>
+      <w:r>
+        <w:rPr>
+          <w:rFonts w:ascii="Times New Roman" w:eastAsia="宋体" w:hAnsi="Times New Roman" w:cs="Times New Roman"/>
+          <w:color w:val="737373"/>
+          <w:kern w:val="0"/>
+          <w:sz w:val="18"/>
+          <w:szCs w:val="20"/>
+        </w:rPr>
+        <w:t xml:space="preserve"> </w:t>
+      </w:r>
+      <w:r>
+        <w:rPr>
+          <w:rFonts w:ascii="Times New Roman" w:eastAsia="宋体" w:hAnsi="Times New Roman" w:cs="Times New Roman"/>
+          <w:color w:val="737373"/>
+          <w:kern w:val="0"/>
+          <w:sz w:val="18"/>
+          <w:szCs w:val="20"/>
+        </w:rPr>
+        <w:t>An excellent thesis for Master's degree</w:t>
+      </w:r>
     </w:p>
     <w:p>
       <w:pPr>
@@ -1666,7 +1700,7 @@
           <w:sz w:val="16"/>
           <w:szCs w:val="20"/>
         </w:rPr>
-        <w:t>Tools: VisualStudio,</w:t>
+        <w:t xml:space="preserve">Tools: </w:t>
       </w:r>
       <w:r>
         <w:rPr>
@@ -1676,6 +1710,26 @@
           <w:sz w:val="16"/>
           <w:szCs w:val="20"/>
         </w:rPr>
+        <w:t xml:space="preserve">Mac/Linux, Vim, </w:t>
+      </w:r>
+      <w:r>
+        <w:rPr>
+          <w:rFonts w:ascii="Times New Roman" w:eastAsia="宋体" w:hAnsi="Times New Roman" w:cs="Times New Roman"/>
+          <w:color w:val="737373"/>
+          <w:kern w:val="0"/>
+          <w:sz w:val="16"/>
+          <w:szCs w:val="20"/>
+        </w:rPr>
+        <w:t>VisualStudio,</w:t>
+      </w:r>
+      <w:r>
+        <w:rPr>
+          <w:rFonts w:ascii="Times New Roman" w:eastAsia="宋体" w:hAnsi="Times New Roman" w:cs="Times New Roman"/>
+          <w:color w:val="737373"/>
+          <w:kern w:val="0"/>
+          <w:sz w:val="16"/>
+          <w:szCs w:val="20"/>
+        </w:rPr>
         <w:t xml:space="preserve"> </w:t>
       </w:r>
       <w:r>
@@ -1706,7 +1760,7 @@
           <w:sz w:val="16"/>
           <w:szCs w:val="20"/>
         </w:rPr>
-        <w:t xml:space="preserve"> Vim</w:t>
+        <w:t xml:space="preserve"> </w:t>
       </w:r>
       <w:r>
         <w:rPr>
@@ -1716,7 +1770,7 @@
           <w:sz w:val="16"/>
           <w:szCs w:val="20"/>
         </w:rPr>
-        <w:t>(Linux)</w:t>
+        <w:t>.</w:t>
       </w:r>
       <w:r>
         <w:rPr>
@@ -1726,7 +1780,7 @@
           <w:sz w:val="16"/>
           <w:szCs w:val="20"/>
         </w:rPr>
-        <w:t>. etc</w:t>
+        <w:t>etc</w:t>
       </w:r>
       <w:r>
         <w:rPr>
@@ -1776,7 +1830,17 @@
           <w:sz w:val="16"/>
           <w:szCs w:val="20"/>
         </w:rPr>
-        <w:t xml:space="preserve"> etc. RDBMS.</w:t>
+        <w:t>/Hive</w:t>
+      </w:r>
+      <w:r>
+        <w:rPr>
+          <w:rFonts w:ascii="Times New Roman" w:eastAsia="宋体" w:hAnsi="Times New Roman" w:cs="Times New Roman"/>
+          <w:color w:val="737373"/>
+          <w:kern w:val="0"/>
+          <w:sz w:val="16"/>
+          <w:szCs w:val="20"/>
+        </w:rPr>
+        <w:t xml:space="preserve"> etc.</w:t>
       </w:r>
     </w:p>
     <w:p>
@@ -1906,8 +1970,6 @@
         </w:rPr>
         <w:t>5</w:t>
       </w:r>
-      <w:bookmarkStart w:id="0" w:name="_GoBack"/>
-      <w:bookmarkEnd w:id="0"/>
       <w:r>
         <w:rPr>
           <w:rFonts w:ascii="Times" w:eastAsia="宋体" w:hAnsi="Times" w:cs="Helvetica"/>
@@ -2526,7 +2588,7 @@
           <w:sz w:val="20"/>
           <w:szCs w:val="20"/>
         </w:rPr>
-        <w:t>(1</w:t>
+        <w:t>(20</w:t>
       </w:r>
       <w:r>
         <w:rPr>
@@ -2538,7 +2600,7 @@
           <w:sz w:val="20"/>
           <w:szCs w:val="20"/>
         </w:rPr>
-        <w:t>9</w:t>
+        <w:t xml:space="preserve"> times</w:t>
       </w:r>
       <w:r>
         <w:rPr>
@@ -2550,7 +2612,7 @@
           <w:sz w:val="20"/>
           <w:szCs w:val="20"/>
         </w:rPr>
-        <w:t xml:space="preserve"> times</w:t>
+        <w:t>)</w:t>
       </w:r>
       <w:r>
         <w:rPr>
@@ -2562,19 +2624,9 @@
           <w:sz w:val="20"/>
           <w:szCs w:val="20"/>
         </w:rPr>
-        <w:t>)</w:t>
-      </w:r>
-    </w:p>
-    <w:p>
-      <w:pPr>
-        <w:widowControl/>
-        <w:numPr>
-          <w:ilvl w:val="1"/>
-          <w:numId w:val="5"/>
-        </w:numPr>
-        <w:spacing w:after="100" w:afterAutospacing="1" w:line="240" w:lineRule="atLeast"/>
-        <w:ind w:left="1434" w:hanging="357"/>
-        <w:jc w:val="left"/>
+        <w:t xml:space="preserve">: </w:t>
+      </w:r>
+      <w:r>
         <w:rPr>
           <w:rFonts w:ascii="Times" w:eastAsia="宋体" w:hAnsi="Times" w:cs="Helvetica"/>
           <w:color w:val="737373"/>
@@ -2582,7 +2634,8 @@
           <w:sz w:val="16"/>
           <w:szCs w:val="20"/>
         </w:rPr>
-      </w:pPr>
+        <w:t>Outstanding scholarship (1%, ¥5000 * 2)</w:t>
+      </w:r>
       <w:r>
         <w:rPr>
           <w:rFonts w:ascii="Times" w:eastAsia="宋体" w:hAnsi="Times" w:cs="Helvetica"/>
@@ -2591,7 +2644,7 @@
           <w:sz w:val="16"/>
           <w:szCs w:val="20"/>
         </w:rPr>
-        <w:t>Annual scholarship</w:t>
+        <w:t xml:space="preserve">, </w:t>
       </w:r>
       <w:r>
         <w:rPr>
@@ -2601,7 +2654,7 @@
           <w:sz w:val="16"/>
           <w:szCs w:val="20"/>
         </w:rPr>
-        <w:t xml:space="preserve">: </w:t>
+        <w:t>1</w:t>
       </w:r>
       <w:r>
         <w:rPr>
@@ -2610,8 +2663,9 @@
           <w:kern w:val="0"/>
           <w:sz w:val="16"/>
           <w:szCs w:val="20"/>
-        </w:rPr>
-        <w:t>1</w:t>
+          <w:vertAlign w:val="superscript"/>
+        </w:rPr>
+        <w:t>st</w:t>
       </w:r>
       <w:r>
         <w:rPr>
@@ -2620,9 +2674,8 @@
           <w:kern w:val="0"/>
           <w:sz w:val="16"/>
           <w:szCs w:val="20"/>
-          <w:vertAlign w:val="superscript"/>
-        </w:rPr>
-        <w:t>st</w:t>
+        </w:rPr>
+        <w:t xml:space="preserve"> Prize scholarship (¥3000 * 2)</w:t>
       </w:r>
       <w:r>
         <w:rPr>
@@ -2632,7 +2685,7 @@
           <w:sz w:val="16"/>
           <w:szCs w:val="20"/>
         </w:rPr>
-        <w:t xml:space="preserve"> Prize </w:t>
+        <w:t xml:space="preserve">, </w:t>
       </w:r>
       <w:r>
         <w:rPr>
@@ -2642,7 +2695,7 @@
           <w:sz w:val="16"/>
           <w:szCs w:val="20"/>
         </w:rPr>
-        <w:t xml:space="preserve">scholarship </w:t>
+        <w:t>Pacemaker to Merit Student (1‰)</w:t>
       </w:r>
       <w:r>
         <w:rPr>
@@ -2652,1112 +2705,7 @@
           <w:sz w:val="16"/>
           <w:szCs w:val="20"/>
         </w:rPr>
-        <w:t>(¥</w:t>
-      </w:r>
-      <w:r>
-        <w:rPr>
-          <w:rFonts w:ascii="Times" w:eastAsia="宋体" w:hAnsi="Times" w:cs="Helvetica"/>
-          <w:color w:val="737373"/>
-          <w:kern w:val="0"/>
-          <w:sz w:val="16"/>
-          <w:szCs w:val="20"/>
-        </w:rPr>
-        <w:t>3000</w:t>
-      </w:r>
-      <w:r>
-        <w:rPr>
-          <w:rFonts w:ascii="Times" w:eastAsia="宋体" w:hAnsi="Times" w:cs="Helvetica"/>
-          <w:color w:val="737373"/>
-          <w:kern w:val="0"/>
-          <w:sz w:val="16"/>
-          <w:szCs w:val="20"/>
-        </w:rPr>
-        <w:t xml:space="preserve"> </w:t>
-      </w:r>
-      <w:r>
-        <w:rPr>
-          <w:rFonts w:ascii="Times" w:eastAsia="宋体" w:hAnsi="Times" w:cs="Helvetica"/>
-          <w:color w:val="737373"/>
-          <w:kern w:val="0"/>
-          <w:sz w:val="16"/>
-          <w:szCs w:val="20"/>
-        </w:rPr>
-        <w:t>*</w:t>
-      </w:r>
-      <w:r>
-        <w:rPr>
-          <w:rFonts w:ascii="Times" w:eastAsia="宋体" w:hAnsi="Times" w:cs="Helvetica"/>
-          <w:color w:val="737373"/>
-          <w:kern w:val="0"/>
-          <w:sz w:val="16"/>
-          <w:szCs w:val="20"/>
-        </w:rPr>
-        <w:t xml:space="preserve"> </w:t>
-      </w:r>
-      <w:r>
-        <w:rPr>
-          <w:rFonts w:ascii="Times" w:eastAsia="宋体" w:hAnsi="Times" w:cs="Helvetica"/>
-          <w:color w:val="737373"/>
-          <w:kern w:val="0"/>
-          <w:sz w:val="16"/>
-          <w:szCs w:val="20"/>
-        </w:rPr>
-        <w:t>2</w:t>
-      </w:r>
-      <w:r>
-        <w:rPr>
-          <w:rFonts w:ascii="Times" w:eastAsia="宋体" w:hAnsi="Times" w:cs="Helvetica"/>
-          <w:color w:val="737373"/>
-          <w:kern w:val="0"/>
-          <w:sz w:val="16"/>
-          <w:szCs w:val="20"/>
-        </w:rPr>
-        <w:t>)</w:t>
-      </w:r>
-      <w:r>
-        <w:rPr>
-          <w:rFonts w:ascii="Times" w:eastAsia="宋体" w:hAnsi="Times" w:cs="Helvetica"/>
-          <w:color w:val="737373"/>
-          <w:kern w:val="0"/>
-          <w:sz w:val="16"/>
-          <w:szCs w:val="20"/>
-        </w:rPr>
-        <w:t xml:space="preserve">, </w:t>
-      </w:r>
-      <w:r>
-        <w:rPr>
-          <w:rFonts w:ascii="Times" w:eastAsia="宋体" w:hAnsi="Times" w:cs="Helvetica"/>
-          <w:color w:val="737373"/>
-          <w:kern w:val="0"/>
-          <w:sz w:val="16"/>
-          <w:szCs w:val="20"/>
-        </w:rPr>
-        <w:t xml:space="preserve">Outstanding </w:t>
-      </w:r>
-      <w:r>
-        <w:rPr>
-          <w:rFonts w:ascii="Times" w:eastAsia="宋体" w:hAnsi="Times" w:cs="Helvetica"/>
-          <w:color w:val="737373"/>
-          <w:kern w:val="0"/>
-          <w:sz w:val="16"/>
-          <w:szCs w:val="20"/>
-        </w:rPr>
-        <w:t>s</w:t>
-      </w:r>
-      <w:r>
-        <w:rPr>
-          <w:rFonts w:ascii="Times" w:eastAsia="宋体" w:hAnsi="Times" w:cs="Helvetica"/>
-          <w:color w:val="737373"/>
-          <w:kern w:val="0"/>
-          <w:sz w:val="16"/>
-          <w:szCs w:val="20"/>
-        </w:rPr>
-        <w:t xml:space="preserve">cholarship </w:t>
-      </w:r>
-      <w:r>
-        <w:rPr>
-          <w:rFonts w:ascii="Times" w:eastAsia="宋体" w:hAnsi="Times" w:cs="Helvetica"/>
-          <w:color w:val="737373"/>
-          <w:kern w:val="0"/>
-          <w:sz w:val="16"/>
-          <w:szCs w:val="20"/>
-        </w:rPr>
-        <w:t xml:space="preserve">(1%, </w:t>
-      </w:r>
-      <w:r>
-        <w:rPr>
-          <w:rFonts w:ascii="Times" w:eastAsia="宋体" w:hAnsi="Times" w:cs="Helvetica"/>
-          <w:color w:val="737373"/>
-          <w:kern w:val="0"/>
-          <w:sz w:val="16"/>
-          <w:szCs w:val="20"/>
-        </w:rPr>
-        <w:t>¥</w:t>
-      </w:r>
-      <w:r>
-        <w:rPr>
-          <w:rFonts w:ascii="Times" w:eastAsia="宋体" w:hAnsi="Times" w:cs="Helvetica"/>
-          <w:color w:val="737373"/>
-          <w:kern w:val="0"/>
-          <w:sz w:val="16"/>
-          <w:szCs w:val="20"/>
-        </w:rPr>
-        <w:t>5000</w:t>
-      </w:r>
-      <w:r>
-        <w:rPr>
-          <w:rFonts w:ascii="Times" w:eastAsia="宋体" w:hAnsi="Times" w:cs="Helvetica"/>
-          <w:color w:val="737373"/>
-          <w:kern w:val="0"/>
-          <w:sz w:val="16"/>
-          <w:szCs w:val="20"/>
-        </w:rPr>
-        <w:t xml:space="preserve"> * 2</w:t>
-      </w:r>
-      <w:r>
-        <w:rPr>
-          <w:rFonts w:ascii="Times" w:eastAsia="宋体" w:hAnsi="Times" w:cs="Helvetica"/>
-          <w:color w:val="737373"/>
-          <w:kern w:val="0"/>
-          <w:sz w:val="16"/>
-          <w:szCs w:val="20"/>
-        </w:rPr>
-        <w:t>)</w:t>
-      </w:r>
-    </w:p>
-    <w:p>
-      <w:pPr>
-        <w:widowControl/>
-        <w:numPr>
-          <w:ilvl w:val="1"/>
-          <w:numId w:val="5"/>
-        </w:numPr>
-        <w:spacing w:after="100" w:afterAutospacing="1" w:line="240" w:lineRule="atLeast"/>
-        <w:ind w:left="1434" w:hanging="357"/>
-        <w:jc w:val="left"/>
-        <w:rPr>
-          <w:rFonts w:ascii="Times" w:eastAsia="宋体" w:hAnsi="Times" w:cs="Helvetica"/>
-          <w:color w:val="737373"/>
-          <w:kern w:val="0"/>
-          <w:sz w:val="16"/>
-          <w:szCs w:val="20"/>
-        </w:rPr>
-      </w:pPr>
-      <w:r>
-        <w:rPr>
-          <w:rFonts w:ascii="Times" w:eastAsia="宋体" w:hAnsi="Times" w:cs="Helvetica"/>
-          <w:color w:val="737373"/>
-          <w:kern w:val="0"/>
-          <w:sz w:val="16"/>
-          <w:szCs w:val="20"/>
-        </w:rPr>
-        <w:t>Award</w:t>
-      </w:r>
-      <w:r>
-        <w:rPr>
-          <w:rFonts w:ascii="Times" w:eastAsia="宋体" w:hAnsi="Times" w:cs="Helvetica"/>
-          <w:color w:val="737373"/>
-          <w:kern w:val="0"/>
-          <w:sz w:val="16"/>
-          <w:szCs w:val="20"/>
-        </w:rPr>
-        <w:t xml:space="preserve">: </w:t>
-      </w:r>
-      <w:hyperlink r:id="rId20" w:tgtFrame="_blank" w:history="1">
-        <w:r>
-          <w:rPr>
-            <w:rFonts w:ascii="Times" w:eastAsia="宋体" w:hAnsi="Times" w:cs="Helvetica"/>
-            <w:color w:val="0069D6"/>
-            <w:kern w:val="0"/>
-            <w:sz w:val="16"/>
-            <w:szCs w:val="20"/>
-            <w:u w:val="single"/>
-          </w:rPr>
-          <w:t>Jiang</w:t>
-        </w:r>
-        <w:r>
-          <w:rPr>
-            <w:rFonts w:ascii="Times" w:eastAsia="宋体" w:hAnsi="Times" w:cs="Helvetica"/>
-            <w:color w:val="0069D6"/>
-            <w:kern w:val="0"/>
-            <w:sz w:val="16"/>
-            <w:szCs w:val="20"/>
-            <w:u w:val="single"/>
-          </w:rPr>
-          <w:t xml:space="preserve"> </w:t>
-        </w:r>
-        <w:r>
-          <w:rPr>
-            <w:rFonts w:ascii="Times" w:eastAsia="宋体" w:hAnsi="Times" w:cs="Helvetica"/>
-            <w:color w:val="0069D6"/>
-            <w:kern w:val="0"/>
-            <w:sz w:val="16"/>
-            <w:szCs w:val="20"/>
-            <w:u w:val="single"/>
-          </w:rPr>
-          <w:t>Weiying scholarship</w:t>
-        </w:r>
-        <w:r>
-          <w:rPr>
-            <w:rFonts w:ascii="Times" w:eastAsia="宋体" w:hAnsi="Times" w:cs="Helvetica"/>
-            <w:color w:val="0069D6"/>
-            <w:kern w:val="0"/>
-            <w:sz w:val="16"/>
-            <w:szCs w:val="20"/>
-            <w:u w:val="single"/>
-          </w:rPr>
-          <w:t xml:space="preserve"> </w:t>
-        </w:r>
-        <w:r>
-          <w:rPr>
-            <w:rFonts w:ascii="Times" w:eastAsia="宋体" w:hAnsi="Times" w:cs="Helvetica"/>
-            <w:color w:val="0069D6"/>
-            <w:kern w:val="0"/>
-            <w:sz w:val="16"/>
-            <w:szCs w:val="20"/>
-            <w:u w:val="single"/>
-          </w:rPr>
-          <w:t xml:space="preserve">(2009.10, </w:t>
-        </w:r>
-        <w:r>
-          <w:rPr>
-            <w:rFonts w:ascii="Times" w:eastAsia="宋体" w:hAnsi="Times" w:cs="Helvetica"/>
-            <w:color w:val="0069D6"/>
-            <w:kern w:val="0"/>
-            <w:sz w:val="16"/>
-            <w:szCs w:val="20"/>
-            <w:u w:val="single"/>
-          </w:rPr>
-          <w:t>¥</w:t>
-        </w:r>
-        <w:r>
-          <w:rPr>
-            <w:rFonts w:ascii="Times" w:eastAsia="宋体" w:hAnsi="Times" w:cs="Helvetica"/>
-            <w:color w:val="0069D6"/>
-            <w:kern w:val="0"/>
-            <w:sz w:val="16"/>
-            <w:szCs w:val="20"/>
-            <w:u w:val="single"/>
-          </w:rPr>
-          <w:t>2000)</w:t>
-        </w:r>
-      </w:hyperlink>
-      <w:r>
-        <w:rPr>
-          <w:rFonts w:ascii="Times" w:eastAsia="宋体" w:hAnsi="Times" w:cs="Helvetica"/>
-          <w:color w:val="737373"/>
-          <w:kern w:val="0"/>
-          <w:sz w:val="16"/>
-          <w:szCs w:val="20"/>
-        </w:rPr>
-        <w:t>,</w:t>
-      </w:r>
-      <w:r>
-        <w:rPr>
-          <w:rFonts w:ascii="Times" w:eastAsia="宋体" w:hAnsi="Times" w:cs="Helvetica"/>
-          <w:color w:val="737373"/>
-          <w:kern w:val="0"/>
-          <w:sz w:val="16"/>
-          <w:szCs w:val="20"/>
-        </w:rPr>
-        <w:t> </w:t>
-      </w:r>
-      <w:hyperlink r:id="rId21" w:tgtFrame="_blank" w:history="1">
-        <w:r>
-          <w:rPr>
-            <w:rFonts w:ascii="Times" w:eastAsia="宋体" w:hAnsi="Times" w:cs="Helvetica"/>
-            <w:color w:val="0069D6"/>
-            <w:kern w:val="0"/>
-            <w:sz w:val="16"/>
-            <w:szCs w:val="20"/>
-            <w:u w:val="single"/>
-          </w:rPr>
-          <w:t>B</w:t>
-        </w:r>
-        <w:r>
-          <w:rPr>
-            <w:rFonts w:ascii="Times" w:eastAsia="宋体" w:hAnsi="Times" w:cs="Helvetica"/>
-            <w:color w:val="0069D6"/>
-            <w:kern w:val="0"/>
-            <w:sz w:val="16"/>
-            <w:szCs w:val="20"/>
-            <w:u w:val="single"/>
-          </w:rPr>
-          <w:t xml:space="preserve">aosteel </w:t>
-        </w:r>
-        <w:r>
-          <w:rPr>
-            <w:rFonts w:ascii="Times" w:eastAsia="宋体" w:hAnsi="Times" w:cs="Helvetica"/>
-            <w:color w:val="0069D6"/>
-            <w:kern w:val="0"/>
-            <w:sz w:val="16"/>
-            <w:szCs w:val="20"/>
-            <w:u w:val="single"/>
-          </w:rPr>
-          <w:t>scholarship</w:t>
-        </w:r>
-        <w:r>
-          <w:rPr>
-            <w:rFonts w:ascii="Times" w:eastAsia="宋体" w:hAnsi="Times" w:cs="Helvetica"/>
-            <w:color w:val="0069D6"/>
-            <w:kern w:val="0"/>
-            <w:sz w:val="16"/>
-            <w:szCs w:val="20"/>
-            <w:u w:val="single"/>
-          </w:rPr>
-          <w:t xml:space="preserve"> </w:t>
-        </w:r>
-        <w:r>
-          <w:rPr>
-            <w:rFonts w:ascii="Times" w:eastAsia="宋体" w:hAnsi="Times" w:cs="Helvetica"/>
-            <w:color w:val="0069D6"/>
-            <w:kern w:val="0"/>
-            <w:sz w:val="16"/>
-            <w:szCs w:val="20"/>
-            <w:u w:val="single"/>
-          </w:rPr>
-          <w:t xml:space="preserve">(2010.10, </w:t>
-        </w:r>
-        <w:r>
-          <w:rPr>
-            <w:rFonts w:ascii="Times" w:eastAsia="宋体" w:hAnsi="Times" w:cs="Helvetica"/>
-            <w:color w:val="0069D6"/>
-            <w:kern w:val="0"/>
-            <w:sz w:val="16"/>
-            <w:szCs w:val="20"/>
-            <w:u w:val="single"/>
-          </w:rPr>
-          <w:t>¥</w:t>
-        </w:r>
-        <w:r>
-          <w:rPr>
-            <w:rFonts w:ascii="Times" w:eastAsia="宋体" w:hAnsi="Times" w:cs="Helvetica"/>
-            <w:color w:val="0069D6"/>
-            <w:kern w:val="0"/>
-            <w:sz w:val="16"/>
-            <w:szCs w:val="20"/>
-            <w:u w:val="single"/>
-          </w:rPr>
-          <w:t>5000)</w:t>
-        </w:r>
-      </w:hyperlink>
-      <w:r>
-        <w:rPr>
-          <w:rFonts w:ascii="Times" w:eastAsia="宋体" w:hAnsi="Times" w:cs="Helvetica"/>
-          <w:color w:val="737373"/>
-          <w:kern w:val="0"/>
-          <w:sz w:val="16"/>
-          <w:szCs w:val="20"/>
-        </w:rPr>
-        <w:t>,</w:t>
-      </w:r>
-      <w:r>
-        <w:rPr>
-          <w:rFonts w:ascii="Times" w:eastAsia="宋体" w:hAnsi="Times" w:cs="Helvetica"/>
-          <w:color w:val="737373"/>
-          <w:kern w:val="0"/>
-          <w:sz w:val="16"/>
-          <w:szCs w:val="20"/>
-        </w:rPr>
-        <w:t xml:space="preserve"> </w:t>
-      </w:r>
-      <w:hyperlink r:id="rId22" w:history="1">
-        <w:r>
-          <w:rPr>
-            <w:color w:val="0069D6"/>
-            <w:sz w:val="18"/>
-            <w:u w:val="single"/>
-          </w:rPr>
-          <w:t>Toyota Scholarship</w:t>
-        </w:r>
-        <w:r>
-          <w:rPr>
-            <w:color w:val="0069D6"/>
-            <w:sz w:val="18"/>
-            <w:u w:val="single"/>
-          </w:rPr>
-          <w:t xml:space="preserve"> </w:t>
-        </w:r>
-        <w:r>
-          <w:rPr>
-            <w:color w:val="0069D6"/>
-            <w:sz w:val="18"/>
-            <w:u w:val="single"/>
-          </w:rPr>
-          <w:t>(¥5000</w:t>
-        </w:r>
-        <w:r>
-          <w:rPr>
-            <w:color w:val="0069D6"/>
-            <w:sz w:val="18"/>
-            <w:u w:val="single"/>
-          </w:rPr>
-          <w:t xml:space="preserve"> </w:t>
-        </w:r>
-        <w:r>
-          <w:rPr>
-            <w:color w:val="0069D6"/>
-            <w:sz w:val="18"/>
-            <w:u w:val="single"/>
-          </w:rPr>
-          <w:t>*</w:t>
-        </w:r>
-        <w:r>
-          <w:rPr>
-            <w:color w:val="0069D6"/>
-            <w:sz w:val="18"/>
-            <w:u w:val="single"/>
-          </w:rPr>
-          <w:t xml:space="preserve"> </w:t>
-        </w:r>
-        <w:r>
-          <w:rPr>
-            <w:color w:val="0069D6"/>
-            <w:sz w:val="18"/>
-            <w:u w:val="single"/>
-          </w:rPr>
-          <w:t>4)</w:t>
-        </w:r>
-        <w:r>
-          <w:rPr>
-            <w:rFonts w:eastAsia="宋体" w:cs="Helvetica"/>
-            <w:color w:val="0069D6"/>
-            <w:kern w:val="0"/>
-            <w:sz w:val="18"/>
-          </w:rPr>
-          <w:t>,</w:t>
-        </w:r>
-      </w:hyperlink>
-      <w:r>
-        <w:rPr>
-          <w:rFonts w:ascii="Times" w:eastAsia="宋体" w:hAnsi="Times" w:cs="Helvetica"/>
-          <w:color w:val="0069D6"/>
-          <w:kern w:val="0"/>
-          <w:sz w:val="16"/>
-          <w:szCs w:val="20"/>
-          <w:u w:val="single"/>
-        </w:rPr>
-        <w:t> </w:t>
-      </w:r>
-      <w:hyperlink r:id="rId23" w:tgtFrame="_blank" w:history="1">
-        <w:r>
-          <w:rPr>
-            <w:rFonts w:ascii="Times" w:eastAsia="宋体" w:hAnsi="Times" w:cs="Helvetica"/>
-            <w:color w:val="0069D6"/>
-            <w:kern w:val="0"/>
-            <w:sz w:val="16"/>
-            <w:szCs w:val="20"/>
-            <w:u w:val="single"/>
-          </w:rPr>
-          <w:t>Sailgroup</w:t>
-        </w:r>
-        <w:r>
-          <w:rPr>
-            <w:rFonts w:ascii="Times" w:eastAsia="宋体" w:hAnsi="Times" w:cs="Helvetica"/>
-            <w:color w:val="0069D6"/>
-            <w:kern w:val="0"/>
-            <w:sz w:val="16"/>
-            <w:szCs w:val="20"/>
-            <w:u w:val="single"/>
-          </w:rPr>
-          <w:t xml:space="preserve"> scholarship</w:t>
-        </w:r>
-        <w:r>
-          <w:rPr>
-            <w:rFonts w:ascii="Times" w:eastAsia="宋体" w:hAnsi="Times" w:cs="Helvetica"/>
-            <w:color w:val="0069D6"/>
-            <w:kern w:val="0"/>
-            <w:sz w:val="16"/>
-            <w:szCs w:val="20"/>
-            <w:u w:val="single"/>
-          </w:rPr>
-          <w:t xml:space="preserve"> </w:t>
-        </w:r>
-        <w:r>
-          <w:rPr>
-            <w:rFonts w:ascii="Times" w:eastAsia="宋体" w:hAnsi="Times" w:cs="Helvetica"/>
-            <w:color w:val="0069D6"/>
-            <w:kern w:val="0"/>
-            <w:sz w:val="16"/>
-            <w:szCs w:val="20"/>
-            <w:u w:val="single"/>
-          </w:rPr>
-          <w:t xml:space="preserve">(2011.10, </w:t>
-        </w:r>
-        <w:r>
-          <w:rPr>
-            <w:rFonts w:ascii="Times" w:eastAsia="宋体" w:hAnsi="Times" w:cs="Helvetica"/>
-            <w:color w:val="0069D6"/>
-            <w:kern w:val="0"/>
-            <w:sz w:val="16"/>
-            <w:szCs w:val="20"/>
-            <w:u w:val="single"/>
-          </w:rPr>
-          <w:t>¥</w:t>
-        </w:r>
-        <w:r>
-          <w:rPr>
-            <w:rFonts w:ascii="Times" w:eastAsia="宋体" w:hAnsi="Times" w:cs="Helvetica"/>
-            <w:color w:val="0069D6"/>
-            <w:kern w:val="0"/>
-            <w:sz w:val="16"/>
-            <w:szCs w:val="20"/>
-            <w:u w:val="single"/>
-          </w:rPr>
-          <w:t>5000)</w:t>
-        </w:r>
-      </w:hyperlink>
-    </w:p>
-    <w:p>
-      <w:pPr>
-        <w:widowControl/>
-        <w:numPr>
-          <w:ilvl w:val="1"/>
-          <w:numId w:val="5"/>
-        </w:numPr>
-        <w:spacing w:after="100" w:afterAutospacing="1" w:line="240" w:lineRule="atLeast"/>
-        <w:ind w:left="1434" w:hanging="357"/>
-        <w:jc w:val="left"/>
-        <w:rPr>
-          <w:rFonts w:ascii="Times" w:eastAsia="宋体" w:hAnsi="Times" w:cs="Helvetica"/>
-          <w:color w:val="737373"/>
-          <w:kern w:val="0"/>
-          <w:sz w:val="16"/>
-          <w:szCs w:val="20"/>
-        </w:rPr>
-      </w:pPr>
-      <w:r>
-        <w:rPr>
-          <w:rFonts w:ascii="Times" w:eastAsia="宋体" w:hAnsi="Times" w:cs="Helvetica"/>
-          <w:color w:val="737373"/>
-          <w:kern w:val="0"/>
-          <w:sz w:val="16"/>
-          <w:szCs w:val="20"/>
-        </w:rPr>
-        <w:t>H</w:t>
-      </w:r>
-      <w:r>
-        <w:rPr>
-          <w:rFonts w:ascii="Times" w:eastAsia="宋体" w:hAnsi="Times" w:cs="Helvetica"/>
-          <w:color w:val="737373"/>
-          <w:kern w:val="0"/>
-          <w:sz w:val="16"/>
-          <w:szCs w:val="20"/>
-        </w:rPr>
-        <w:t>onors</w:t>
-      </w:r>
-      <w:r>
-        <w:rPr>
-          <w:rFonts w:ascii="Times" w:eastAsia="宋体" w:hAnsi="Times" w:cs="Helvetica"/>
-          <w:color w:val="737373"/>
-          <w:kern w:val="0"/>
-          <w:sz w:val="16"/>
-          <w:szCs w:val="20"/>
-        </w:rPr>
-        <w:t xml:space="preserve">: </w:t>
-      </w:r>
-      <w:r>
-        <w:rPr>
-          <w:rFonts w:ascii="Times" w:eastAsia="宋体" w:hAnsi="Times" w:cs="Helvetica"/>
-          <w:color w:val="737373"/>
-          <w:kern w:val="0"/>
-          <w:sz w:val="16"/>
-          <w:szCs w:val="20"/>
-        </w:rPr>
-        <w:t> </w:t>
-      </w:r>
-      <w:hyperlink r:id="rId24" w:tgtFrame="_blank" w:history="1">
-        <w:r>
-          <w:rPr>
-            <w:rFonts w:ascii="Times" w:eastAsia="宋体" w:hAnsi="Times" w:cs="Helvetica"/>
-            <w:color w:val="0069D6"/>
-            <w:kern w:val="0"/>
-            <w:sz w:val="16"/>
-            <w:szCs w:val="20"/>
-            <w:u w:val="single"/>
-          </w:rPr>
-          <w:t xml:space="preserve">Pacemaker to Merit Student </w:t>
-        </w:r>
-        <w:r>
-          <w:rPr>
-            <w:rFonts w:ascii="Times" w:eastAsia="宋体" w:hAnsi="Times" w:cs="Helvetica"/>
-            <w:color w:val="0069D6"/>
-            <w:kern w:val="0"/>
-            <w:sz w:val="16"/>
-            <w:szCs w:val="20"/>
-            <w:u w:val="single"/>
-          </w:rPr>
-          <w:t>(1‰)</w:t>
-        </w:r>
-        <w:r>
-          <w:rPr>
-            <w:rFonts w:ascii="Times" w:eastAsia="宋体" w:hAnsi="Times" w:cs="Helvetica"/>
-            <w:color w:val="0069D6"/>
-            <w:kern w:val="0"/>
-            <w:sz w:val="16"/>
-            <w:szCs w:val="20"/>
-            <w:u w:val="single"/>
-          </w:rPr>
-          <w:t xml:space="preserve">, </w:t>
-        </w:r>
-        <w:r>
-          <w:rPr>
-            <w:rFonts w:ascii="Times" w:eastAsia="宋体" w:hAnsi="Times" w:cs="Helvetica"/>
-            <w:color w:val="0069D6"/>
-            <w:kern w:val="0"/>
-            <w:sz w:val="16"/>
-            <w:szCs w:val="20"/>
-            <w:u w:val="single"/>
-          </w:rPr>
-          <w:t>Pacemaker to Class</w:t>
-        </w:r>
-        <w:r>
-          <w:rPr>
-            <w:rFonts w:ascii="Times" w:eastAsia="宋体" w:hAnsi="Times" w:cs="Helvetica"/>
-            <w:color w:val="0069D6"/>
-            <w:kern w:val="0"/>
-            <w:sz w:val="16"/>
-            <w:szCs w:val="20"/>
-            <w:u w:val="single"/>
-          </w:rPr>
-          <w:t xml:space="preserve"> </w:t>
-        </w:r>
-        <w:r>
-          <w:rPr>
-            <w:rFonts w:ascii="Times" w:eastAsia="宋体" w:hAnsi="Times" w:cs="Helvetica"/>
-            <w:color w:val="0069D6"/>
-            <w:kern w:val="0"/>
-            <w:sz w:val="16"/>
-            <w:szCs w:val="20"/>
-            <w:u w:val="single"/>
-          </w:rPr>
-          <w:t>(2%</w:t>
-        </w:r>
-        <w:r>
-          <w:rPr>
-            <w:rFonts w:ascii="Times" w:eastAsia="宋体" w:hAnsi="Times" w:cs="Helvetica"/>
-            <w:color w:val="0069D6"/>
-            <w:kern w:val="0"/>
-            <w:sz w:val="16"/>
-            <w:szCs w:val="20"/>
-            <w:u w:val="single"/>
-          </w:rPr>
-          <w:t xml:space="preserve">, </w:t>
-        </w:r>
-        <w:r>
-          <w:rPr>
-            <w:rFonts w:ascii="Times" w:eastAsia="宋体" w:hAnsi="Times" w:cs="Helvetica"/>
-            <w:color w:val="0069D6"/>
-            <w:kern w:val="0"/>
-            <w:sz w:val="16"/>
-            <w:szCs w:val="20"/>
-            <w:u w:val="single"/>
-          </w:rPr>
-          <w:t>as Monitor</w:t>
-        </w:r>
-        <w:r>
-          <w:rPr>
-            <w:rFonts w:ascii="Times" w:eastAsia="宋体" w:hAnsi="Times" w:cs="Helvetica"/>
-            <w:color w:val="0069D6"/>
-            <w:kern w:val="0"/>
-            <w:sz w:val="16"/>
-            <w:szCs w:val="20"/>
-            <w:u w:val="single"/>
-          </w:rPr>
-          <w:t>)</w:t>
-        </w:r>
-      </w:hyperlink>
-      <w:r>
-        <w:rPr>
-          <w:rFonts w:ascii="Times" w:eastAsia="宋体" w:hAnsi="Times" w:cs="Helvetica"/>
-          <w:color w:val="737373"/>
-          <w:kern w:val="0"/>
-          <w:sz w:val="16"/>
-          <w:szCs w:val="20"/>
-        </w:rPr>
-        <w:t>,</w:t>
-      </w:r>
-      <w:r>
-        <w:rPr>
-          <w:rFonts w:ascii="Times" w:eastAsia="宋体" w:hAnsi="Times" w:cs="Helvetica"/>
-          <w:color w:val="737373"/>
-          <w:kern w:val="0"/>
-          <w:sz w:val="16"/>
-          <w:szCs w:val="20"/>
-        </w:rPr>
-        <w:t xml:space="preserve"> </w:t>
-      </w:r>
-      <w:r>
-        <w:rPr>
-          <w:rFonts w:ascii="Times" w:eastAsia="宋体" w:hAnsi="Times" w:cs="Helvetica"/>
-          <w:color w:val="737373"/>
-          <w:kern w:val="0"/>
-          <w:sz w:val="16"/>
-          <w:szCs w:val="20"/>
-        </w:rPr>
-        <w:t xml:space="preserve">Outstanding Student </w:t>
-      </w:r>
-      <w:r>
-        <w:rPr>
-          <w:rFonts w:ascii="Times" w:eastAsia="宋体" w:hAnsi="Times" w:cs="Helvetica"/>
-          <w:color w:val="737373"/>
-          <w:kern w:val="0"/>
-          <w:sz w:val="16"/>
-          <w:szCs w:val="20"/>
-        </w:rPr>
-        <w:t>(</w:t>
-      </w:r>
-      <w:r>
-        <w:rPr>
-          <w:rFonts w:ascii="Times" w:eastAsia="宋体" w:hAnsi="Times" w:cs="Helvetica"/>
-          <w:color w:val="737373"/>
-          <w:kern w:val="0"/>
-          <w:sz w:val="16"/>
-          <w:szCs w:val="20"/>
-        </w:rPr>
-        <w:t>*</w:t>
-      </w:r>
-      <w:r>
-        <w:rPr>
-          <w:rFonts w:ascii="Times" w:eastAsia="宋体" w:hAnsi="Times" w:cs="Helvetica"/>
-          <w:color w:val="737373"/>
-          <w:kern w:val="0"/>
-          <w:sz w:val="16"/>
-          <w:szCs w:val="20"/>
-        </w:rPr>
-        <w:t>2)</w:t>
-      </w:r>
-      <w:r>
-        <w:rPr>
-          <w:rFonts w:ascii="Times" w:eastAsia="宋体" w:hAnsi="Times" w:cs="Helvetica"/>
-          <w:color w:val="737373"/>
-          <w:kern w:val="0"/>
-          <w:sz w:val="16"/>
-          <w:szCs w:val="20"/>
-        </w:rPr>
-        <w:t xml:space="preserve">, </w:t>
-      </w:r>
-      <w:r>
-        <w:rPr>
-          <w:rFonts w:ascii="Times" w:eastAsia="宋体" w:hAnsi="Times" w:cs="Helvetica"/>
-          <w:color w:val="737373"/>
-          <w:kern w:val="0"/>
-          <w:sz w:val="16"/>
-          <w:szCs w:val="20"/>
-        </w:rPr>
-        <w:t xml:space="preserve">Excellent League Member </w:t>
-      </w:r>
-      <w:r>
-        <w:rPr>
-          <w:rFonts w:ascii="Times" w:eastAsia="宋体" w:hAnsi="Times" w:cs="Helvetica"/>
-          <w:color w:val="737373"/>
-          <w:kern w:val="0"/>
-          <w:sz w:val="16"/>
-          <w:szCs w:val="20"/>
-        </w:rPr>
-        <w:t>(</w:t>
-      </w:r>
-      <w:r>
-        <w:rPr>
-          <w:rFonts w:ascii="Times" w:eastAsia="宋体" w:hAnsi="Times" w:cs="Helvetica"/>
-          <w:color w:val="737373"/>
-          <w:kern w:val="0"/>
-          <w:sz w:val="16"/>
-          <w:szCs w:val="20"/>
-        </w:rPr>
-        <w:t>*</w:t>
-      </w:r>
-      <w:r>
-        <w:rPr>
-          <w:rFonts w:ascii="Times" w:eastAsia="宋体" w:hAnsi="Times" w:cs="Helvetica"/>
-          <w:color w:val="737373"/>
-          <w:kern w:val="0"/>
-          <w:sz w:val="16"/>
-          <w:szCs w:val="20"/>
-        </w:rPr>
-        <w:t>2)</w:t>
-      </w:r>
-      <w:r>
-        <w:rPr>
-          <w:rFonts w:ascii="Times" w:eastAsia="宋体" w:hAnsi="Times" w:cs="Helvetica"/>
-          <w:color w:val="737373"/>
-          <w:kern w:val="0"/>
-          <w:sz w:val="16"/>
-          <w:szCs w:val="20"/>
-        </w:rPr>
-        <w:t xml:space="preserve">, </w:t>
-      </w:r>
-      <w:r>
-        <w:rPr>
-          <w:rFonts w:ascii="Times" w:eastAsia="宋体" w:hAnsi="Times" w:cs="Helvetica"/>
-          <w:color w:val="737373"/>
-          <w:kern w:val="0"/>
-          <w:sz w:val="16"/>
-          <w:szCs w:val="20"/>
-        </w:rPr>
-        <w:t>Excellent Graduate Student</w:t>
-      </w:r>
-      <w:r>
-        <w:rPr>
-          <w:rFonts w:ascii="Times" w:eastAsia="宋体" w:hAnsi="Times" w:cs="Helvetica"/>
-          <w:color w:val="737373"/>
-          <w:kern w:val="0"/>
-          <w:sz w:val="16"/>
-          <w:szCs w:val="20"/>
-        </w:rPr>
-        <w:t xml:space="preserve">, </w:t>
-      </w:r>
-      <w:r>
-        <w:rPr>
-          <w:rFonts w:ascii="Times" w:eastAsia="宋体" w:hAnsi="Times" w:cs="Helvetica"/>
-          <w:color w:val="737373"/>
-          <w:kern w:val="0"/>
-          <w:sz w:val="16"/>
-          <w:szCs w:val="20"/>
-        </w:rPr>
-        <w:t>H</w:t>
-      </w:r>
-      <w:r>
-        <w:rPr>
-          <w:rFonts w:ascii="Times" w:eastAsia="宋体" w:hAnsi="Times" w:cs="Helvetica"/>
-          <w:color w:val="737373"/>
-          <w:kern w:val="0"/>
-          <w:sz w:val="16"/>
-          <w:szCs w:val="20"/>
-        </w:rPr>
-        <w:t xml:space="preserve">onor </w:t>
-      </w:r>
-      <w:r>
-        <w:rPr>
-          <w:rFonts w:ascii="Times" w:eastAsia="宋体" w:hAnsi="Times" w:cs="Helvetica"/>
-          <w:color w:val="737373"/>
-          <w:kern w:val="0"/>
-          <w:sz w:val="16"/>
-          <w:szCs w:val="20"/>
-        </w:rPr>
-        <w:t>S</w:t>
-      </w:r>
-      <w:r>
-        <w:rPr>
-          <w:rFonts w:ascii="Times" w:eastAsia="宋体" w:hAnsi="Times" w:cs="Helvetica"/>
-          <w:color w:val="737373"/>
-          <w:kern w:val="0"/>
-          <w:sz w:val="16"/>
-          <w:szCs w:val="20"/>
-        </w:rPr>
-        <w:t>tudent</w:t>
-      </w:r>
-    </w:p>
-    <w:p>
-      <w:pPr>
-        <w:widowControl/>
-        <w:numPr>
-          <w:ilvl w:val="0"/>
-          <w:numId w:val="5"/>
-        </w:numPr>
-        <w:spacing w:after="135" w:line="240" w:lineRule="atLeast"/>
-        <w:jc w:val="left"/>
-        <w:rPr>
-          <w:rFonts w:ascii="Times" w:eastAsia="宋体" w:hAnsi="Times" w:cs="Helvetica"/>
-          <w:color w:val="737373"/>
-          <w:kern w:val="0"/>
-          <w:sz w:val="20"/>
-          <w:szCs w:val="20"/>
-        </w:rPr>
-      </w:pPr>
-      <w:r>
-        <w:rPr>
-          <w:rFonts w:ascii="Times" w:eastAsia="宋体" w:hAnsi="Times" w:cs="Helvetica"/>
-          <w:i/>
-          <w:iCs/>
-          <w:color w:val="737373"/>
-          <w:kern w:val="0"/>
-          <w:sz w:val="20"/>
-          <w:szCs w:val="20"/>
-        </w:rPr>
-        <w:t>Others</w:t>
-      </w:r>
-      <w:r>
-        <w:rPr>
-          <w:rFonts w:ascii="Times" w:eastAsia="宋体" w:hAnsi="Times" w:cs="Helvetica"/>
-          <w:i/>
-          <w:iCs/>
-          <w:color w:val="737373"/>
-          <w:kern w:val="0"/>
-          <w:sz w:val="20"/>
-          <w:szCs w:val="20"/>
-        </w:rPr>
-        <w:t xml:space="preserve"> </w:t>
-      </w:r>
-      <w:r>
-        <w:rPr>
-          <w:rFonts w:ascii="Times" w:eastAsia="宋体" w:hAnsi="Times" w:cs="Helvetica"/>
-          <w:i/>
-          <w:iCs/>
-          <w:color w:val="737373"/>
-          <w:kern w:val="0"/>
-          <w:sz w:val="20"/>
-          <w:szCs w:val="20"/>
-        </w:rPr>
-        <w:t>(</w:t>
-      </w:r>
-      <w:r>
-        <w:rPr>
-          <w:rFonts w:ascii="Times" w:eastAsia="宋体" w:hAnsi="Times" w:cs="Helvetica"/>
-          <w:i/>
-          <w:iCs/>
-          <w:color w:val="737373"/>
-          <w:kern w:val="0"/>
-          <w:sz w:val="20"/>
-          <w:szCs w:val="20"/>
-        </w:rPr>
-        <w:t xml:space="preserve">school level </w:t>
-      </w:r>
-      <w:r>
-        <w:rPr>
-          <w:rFonts w:ascii="Times" w:eastAsia="宋体" w:hAnsi="Times" w:cs="Helvetica"/>
-          <w:i/>
-          <w:iCs/>
-          <w:color w:val="737373"/>
-          <w:kern w:val="0"/>
-          <w:sz w:val="20"/>
-          <w:szCs w:val="20"/>
-        </w:rPr>
-        <w:t>10</w:t>
-      </w:r>
-      <w:r>
-        <w:rPr>
-          <w:rFonts w:ascii="Times" w:eastAsia="宋体" w:hAnsi="Times" w:cs="Helvetica"/>
-          <w:i/>
-          <w:iCs/>
-          <w:color w:val="737373"/>
-          <w:kern w:val="0"/>
-          <w:sz w:val="20"/>
-          <w:szCs w:val="20"/>
-        </w:rPr>
-        <w:t xml:space="preserve"> times</w:t>
-      </w:r>
-      <w:r>
-        <w:rPr>
-          <w:rFonts w:ascii="Times" w:eastAsia="宋体" w:hAnsi="Times" w:cs="Helvetica"/>
-          <w:i/>
-          <w:iCs/>
-          <w:color w:val="737373"/>
-          <w:kern w:val="0"/>
-          <w:sz w:val="20"/>
-          <w:szCs w:val="20"/>
-        </w:rPr>
-        <w:t>)</w:t>
-      </w:r>
-      <w:r>
-        <w:rPr>
-          <w:rFonts w:ascii="Times" w:eastAsia="宋体" w:hAnsi="Times" w:cs="Helvetica"/>
-          <w:color w:val="737373"/>
-          <w:kern w:val="0"/>
-          <w:sz w:val="20"/>
-          <w:szCs w:val="20"/>
-        </w:rPr>
-        <w:t xml:space="preserve">: </w:t>
-      </w:r>
-      <w:r>
-        <w:rPr>
-          <w:rFonts w:ascii="Times" w:eastAsia="宋体" w:hAnsi="Times" w:cs="Helvetica"/>
-          <w:color w:val="737373"/>
-          <w:kern w:val="0"/>
-          <w:sz w:val="20"/>
-          <w:szCs w:val="20"/>
-        </w:rPr>
-        <w:t xml:space="preserve">Excellent </w:t>
-      </w:r>
-      <w:r>
-        <w:rPr>
-          <w:rFonts w:ascii="Times" w:eastAsia="宋体" w:hAnsi="Times" w:cs="Helvetica"/>
-          <w:color w:val="737373"/>
-          <w:kern w:val="0"/>
-          <w:sz w:val="20"/>
-          <w:szCs w:val="20"/>
-        </w:rPr>
-        <w:t>Individual</w:t>
-      </w:r>
-      <w:r>
-        <w:rPr>
-          <w:rFonts w:ascii="Times" w:eastAsia="宋体" w:hAnsi="Times" w:cs="Helvetica"/>
-          <w:color w:val="737373"/>
-          <w:kern w:val="0"/>
-          <w:sz w:val="20"/>
-          <w:szCs w:val="20"/>
-        </w:rPr>
-        <w:t xml:space="preserve">, </w:t>
-      </w:r>
-      <w:r>
-        <w:rPr>
-          <w:rFonts w:ascii="Times" w:eastAsia="宋体" w:hAnsi="Times" w:cs="Helvetica"/>
-          <w:color w:val="737373"/>
-          <w:kern w:val="0"/>
-          <w:sz w:val="20"/>
-          <w:szCs w:val="20"/>
-        </w:rPr>
-        <w:t xml:space="preserve">Excellent </w:t>
-      </w:r>
-      <w:r>
-        <w:rPr>
-          <w:rFonts w:ascii="Times" w:eastAsia="宋体" w:hAnsi="Times" w:cs="Helvetica"/>
-          <w:color w:val="737373"/>
-          <w:kern w:val="0"/>
-          <w:sz w:val="20"/>
-          <w:szCs w:val="20"/>
-        </w:rPr>
-        <w:t>team (</w:t>
-      </w:r>
-      <w:r>
-        <w:rPr>
-          <w:rFonts w:ascii="Times" w:eastAsia="宋体" w:hAnsi="Times" w:cs="Helvetica"/>
-          <w:color w:val="737373"/>
-          <w:kern w:val="0"/>
-          <w:sz w:val="20"/>
-          <w:szCs w:val="20"/>
-        </w:rPr>
-        <w:t>as a team leader</w:t>
-      </w:r>
-      <w:r>
-        <w:rPr>
-          <w:rFonts w:ascii="Times" w:eastAsia="宋体" w:hAnsi="Times" w:cs="Helvetica"/>
-          <w:color w:val="737373"/>
-          <w:kern w:val="0"/>
-          <w:sz w:val="20"/>
-          <w:szCs w:val="20"/>
-        </w:rPr>
-        <w:t>) in</w:t>
-      </w:r>
-      <w:r>
-        <w:rPr>
-          <w:rFonts w:ascii="Times" w:eastAsia="宋体" w:hAnsi="Times" w:cs="Helvetica"/>
-          <w:color w:val="737373"/>
-          <w:kern w:val="0"/>
-          <w:sz w:val="20"/>
-          <w:szCs w:val="20"/>
-        </w:rPr>
-        <w:t xml:space="preserve"> the project he</w:t>
-      </w:r>
-      <w:r>
-        <w:rPr>
-          <w:rFonts w:ascii="Times" w:eastAsia="宋体" w:hAnsi="Times" w:cs="Helvetica"/>
-          <w:color w:val="737373"/>
-          <w:kern w:val="0"/>
-          <w:sz w:val="20"/>
-          <w:szCs w:val="20"/>
-        </w:rPr>
-        <w:t>ld by hwadee Co,</w:t>
-      </w:r>
-      <w:r>
-        <w:rPr>
-          <w:rFonts w:ascii="Times" w:eastAsia="宋体" w:hAnsi="Times" w:cs="Helvetica"/>
-          <w:color w:val="737373"/>
-          <w:kern w:val="0"/>
-          <w:sz w:val="20"/>
-          <w:szCs w:val="20"/>
-        </w:rPr>
-        <w:t xml:space="preserve"> </w:t>
-      </w:r>
-      <w:r>
-        <w:rPr>
-          <w:rFonts w:ascii="Times" w:eastAsia="宋体" w:hAnsi="Times" w:cs="Helvetica"/>
-          <w:color w:val="737373"/>
-          <w:kern w:val="0"/>
-          <w:sz w:val="20"/>
-          <w:szCs w:val="20"/>
-        </w:rPr>
-        <w:t>ltd</w:t>
-      </w:r>
-      <w:r>
-        <w:rPr>
-          <w:rFonts w:ascii="Times" w:eastAsia="宋体" w:hAnsi="Times" w:cs="Helvetica"/>
-          <w:color w:val="737373"/>
-          <w:kern w:val="0"/>
-          <w:sz w:val="20"/>
-          <w:szCs w:val="20"/>
-        </w:rPr>
-        <w:t>.</w:t>
+        <w:t xml:space="preserve">, etc. </w:t>
       </w:r>
     </w:p>
     <w:p>
@@ -4018,72 +2966,7 @@
     <w:p>
       <w:pPr>
         <w:widowControl/>
-        <w:numPr>
-          <w:ilvl w:val="0"/>
-          <w:numId w:val="5"/>
-        </w:numPr>
-        <w:spacing w:line="160" w:lineRule="atLeast"/>
-        <w:ind w:left="714" w:hanging="357"/>
-        <w:jc w:val="left"/>
-        <w:rPr>
-          <w:rFonts w:ascii="Times" w:eastAsia="宋体" w:hAnsi="Times" w:cs="Helvetica"/>
-          <w:iCs/>
-          <w:color w:val="737373"/>
-          <w:kern w:val="0"/>
-          <w:sz w:val="18"/>
-          <w:szCs w:val="20"/>
-        </w:rPr>
-      </w:pPr>
-      <w:r>
-        <w:rPr>
-          <w:rFonts w:ascii="Times" w:eastAsia="宋体" w:hAnsi="Times" w:cs="Helvetica"/>
-          <w:b/>
-          <w:iCs/>
-          <w:color w:val="737373"/>
-          <w:kern w:val="0"/>
-          <w:sz w:val="18"/>
-          <w:szCs w:val="20"/>
-        </w:rPr>
-        <w:t>TANG Lei</w:t>
-      </w:r>
-      <w:r>
-        <w:rPr>
-          <w:rFonts w:ascii="Times" w:eastAsia="宋体" w:hAnsi="Times" w:cs="Helvetica"/>
-          <w:iCs/>
-          <w:color w:val="737373"/>
-          <w:kern w:val="0"/>
-          <w:sz w:val="18"/>
-          <w:szCs w:val="20"/>
-        </w:rPr>
-        <w:t>, CHEN Zhi-Gang, ZENG Feng, et al. Reality-Oriented Mobile SNS System</w:t>
-      </w:r>
-      <w:r>
-        <w:rPr>
-          <w:rFonts w:ascii="Times" w:eastAsia="宋体" w:hAnsi="Times" w:cs="Helvetica"/>
-          <w:iCs/>
-          <w:color w:val="737373"/>
-          <w:kern w:val="0"/>
-          <w:sz w:val="18"/>
-          <w:szCs w:val="20"/>
-        </w:rPr>
-        <w:t xml:space="preserve"> </w:t>
-      </w:r>
-      <w:r>
-        <w:rPr>
-          <w:rFonts w:ascii="Times" w:eastAsia="宋体" w:hAnsi="Times" w:cs="Helvetica"/>
-          <w:iCs/>
-          <w:color w:val="737373"/>
-          <w:kern w:val="0"/>
-          <w:sz w:val="18"/>
-          <w:szCs w:val="20"/>
-        </w:rPr>
-        <w:t>[J]. Computer Systems &amp; Applications, 2012 (1): 5-12.</w:t>
-      </w:r>
-    </w:p>
-    <w:p>
-      <w:pPr>
-        <w:widowControl/>
-        <w:spacing w:line="240" w:lineRule="atLeast"/>
+        <w:spacing w:before="100" w:beforeAutospacing="1" w:after="100" w:afterAutospacing="1"/>
         <w:jc w:val="left"/>
         <w:outlineLvl w:val="1"/>
         <w:rPr>
@@ -4112,7 +2995,8 @@
           <w:b/>
           <w:bCs/>
           <w:color w:val="404040"/>
-          <w:kern w:val="36"/>
+          <w:kern w:val="0"/>
+          <w:sz w:val="24"/>
           <w:szCs w:val="24"/>
         </w:rPr>
         <w:t>Activities</w:t>
@@ -4214,7 +3098,7 @@
           <w:szCs w:val="20"/>
         </w:rPr>
       </w:pPr>
-      <w:hyperlink r:id="rId25" w:tgtFrame="_blank" w:history="1">
+      <w:hyperlink r:id="rId20" w:tgtFrame="_blank" w:history="1">
         <w:r>
           <w:rPr>
             <w:rFonts w:ascii="Times" w:eastAsia="宋体" w:hAnsi="Times" w:cs="Helvetica"/>
@@ -4356,7 +3240,7 @@
           <w:szCs w:val="20"/>
         </w:rPr>
       </w:pPr>
-      <w:hyperlink r:id="rId26" w:tgtFrame="_blank" w:history="1">
+      <w:hyperlink r:id="rId21" w:tgtFrame="_blank" w:history="1">
         <w:r>
           <w:rPr>
             <w:rFonts w:ascii="Times" w:eastAsia="宋体" w:hAnsi="Times" w:cs="Helvetica"/>
@@ -4463,8 +3347,7 @@
           <w:sz w:val="24"/>
           <w:szCs w:val="24"/>
         </w:rPr>
-        <w:lastRenderedPageBreak/>
-        <w:t>Internship experience</w:t>
+        <w:t xml:space="preserve">Work </w:t>
       </w:r>
       <w:r>
         <w:rPr>
@@ -4476,7 +3359,289 @@
           <w:sz w:val="24"/>
           <w:szCs w:val="24"/>
         </w:rPr>
+        <w:t>experience</w:t>
+      </w:r>
+      <w:r>
+        <w:rPr>
+          <w:rFonts w:ascii="Times" w:eastAsia="宋体" w:hAnsi="Times" w:cs="Helvetica"/>
+          <w:b/>
+          <w:bCs/>
+          <w:color w:val="404040"/>
+          <w:kern w:val="0"/>
+          <w:sz w:val="24"/>
+          <w:szCs w:val="24"/>
+        </w:rPr>
         <w:t>s</w:t>
+      </w:r>
+    </w:p>
+    <w:p>
+      <w:pPr>
+        <w:widowControl/>
+        <w:jc w:val="left"/>
+        <w:outlineLvl w:val="1"/>
+        <w:rPr>
+          <w:rFonts w:ascii="Times" w:eastAsia="宋体" w:hAnsi="Times" w:cs="Helvetica"/>
+          <w:b/>
+          <w:bCs/>
+          <w:color w:val="0069D6"/>
+          <w:kern w:val="0"/>
+          <w:sz w:val="20"/>
+          <w:szCs w:val="20"/>
+          <w:u w:val="single"/>
+        </w:rPr>
+      </w:pPr>
+      <w:r>
+        <w:rPr>
+          <w:rFonts w:ascii="Times" w:eastAsia="宋体" w:hAnsi="Times" w:cs="Helvetica"/>
+          <w:b/>
+          <w:bCs/>
+          <w:color w:val="0069D6"/>
+          <w:kern w:val="0"/>
+          <w:sz w:val="20"/>
+          <w:szCs w:val="20"/>
+          <w:u w:val="single"/>
+        </w:rPr>
+        <w:t>Creditease Big Data Innovation Center</w:t>
+      </w:r>
+      <w:r>
+        <w:rPr>
+          <w:rFonts w:ascii="Times" w:eastAsia="宋体" w:hAnsi="Times" w:cs="Helvetica"/>
+          <w:b/>
+          <w:bCs/>
+          <w:color w:val="404040"/>
+          <w:kern w:val="0"/>
+          <w:sz w:val="24"/>
+          <w:szCs w:val="24"/>
+        </w:rPr>
+        <w:t xml:space="preserve">                            </w:t>
+      </w:r>
+      <w:r>
+        <w:rPr>
+          <w:rFonts w:ascii="Times" w:eastAsia="宋体" w:hAnsi="Times" w:cs="Helvetica"/>
+          <w:b/>
+          <w:bCs/>
+          <w:color w:val="404040"/>
+          <w:kern w:val="0"/>
+          <w:sz w:val="24"/>
+          <w:szCs w:val="24"/>
+        </w:rPr>
+        <w:t xml:space="preserve">    </w:t>
+      </w:r>
+      <w:r>
+        <w:rPr>
+          <w:rFonts w:ascii="Times" w:eastAsia="宋体" w:hAnsi="Times" w:cs="Helvetica"/>
+          <w:i/>
+          <w:iCs/>
+          <w:color w:val="737373"/>
+          <w:kern w:val="0"/>
+          <w:sz w:val="20"/>
+          <w:szCs w:val="20"/>
+        </w:rPr>
+        <w:t>2015.7 - now</w:t>
+      </w:r>
+    </w:p>
+    <w:p>
+      <w:pPr>
+        <w:widowControl/>
+        <w:numPr>
+          <w:ilvl w:val="0"/>
+          <w:numId w:val="6"/>
+        </w:numPr>
+        <w:ind w:left="714" w:hanging="357"/>
+        <w:jc w:val="left"/>
+        <w:rPr>
+          <w:rFonts w:ascii="Times" w:eastAsia="宋体" w:hAnsi="Times" w:cs="Helvetica"/>
+          <w:color w:val="737373"/>
+          <w:kern w:val="0"/>
+          <w:sz w:val="20"/>
+          <w:szCs w:val="20"/>
+        </w:rPr>
+      </w:pPr>
+      <w:r>
+        <w:rPr>
+          <w:rFonts w:ascii="Times" w:eastAsia="宋体" w:hAnsi="Times" w:cs="Helvetica" w:hint="eastAsia"/>
+          <w:color w:val="737373"/>
+          <w:kern w:val="0"/>
+          <w:sz w:val="20"/>
+          <w:szCs w:val="20"/>
+        </w:rPr>
+        <w:t>Keywords</w:t>
+      </w:r>
+      <w:r>
+        <w:rPr>
+          <w:rFonts w:ascii="Times" w:eastAsia="宋体" w:hAnsi="Times" w:cs="Helvetica" w:hint="eastAsia"/>
+          <w:color w:val="737373"/>
+          <w:kern w:val="0"/>
+          <w:sz w:val="20"/>
+          <w:szCs w:val="20"/>
+        </w:rPr>
+        <w:t>：</w:t>
+      </w:r>
+      <w:r>
+        <w:rPr>
+          <w:rFonts w:ascii="Times" w:eastAsia="宋体" w:hAnsi="Times" w:cs="Helvetica" w:hint="eastAsia"/>
+          <w:i/>
+          <w:color w:val="737373"/>
+          <w:kern w:val="0"/>
+          <w:sz w:val="20"/>
+          <w:szCs w:val="20"/>
+        </w:rPr>
+        <w:t>Scala</w:t>
+      </w:r>
+      <w:r>
+        <w:rPr>
+          <w:rFonts w:ascii="Times" w:eastAsia="宋体" w:hAnsi="Times" w:cs="Helvetica" w:hint="eastAsia"/>
+          <w:i/>
+          <w:color w:val="737373"/>
+          <w:kern w:val="0"/>
+          <w:sz w:val="20"/>
+          <w:szCs w:val="20"/>
+        </w:rPr>
+        <w:t>，</w:t>
+      </w:r>
+      <w:r>
+        <w:rPr>
+          <w:rFonts w:ascii="Times" w:eastAsia="宋体" w:hAnsi="Times" w:cs="Helvetica" w:hint="eastAsia"/>
+          <w:i/>
+          <w:color w:val="737373"/>
+          <w:kern w:val="0"/>
+          <w:sz w:val="20"/>
+          <w:szCs w:val="20"/>
+        </w:rPr>
+        <w:t>Playframework</w:t>
+      </w:r>
+      <w:r>
+        <w:rPr>
+          <w:rFonts w:ascii="Times" w:eastAsia="宋体" w:hAnsi="Times" w:cs="Helvetica" w:hint="eastAsia"/>
+          <w:i/>
+          <w:color w:val="737373"/>
+          <w:kern w:val="0"/>
+          <w:sz w:val="20"/>
+          <w:szCs w:val="20"/>
+        </w:rPr>
+        <w:t>，</w:t>
+      </w:r>
+      <w:r>
+        <w:rPr>
+          <w:rFonts w:ascii="Times" w:eastAsia="宋体" w:hAnsi="Times" w:cs="Helvetica" w:hint="eastAsia"/>
+          <w:i/>
+          <w:color w:val="737373"/>
+          <w:kern w:val="0"/>
+          <w:sz w:val="20"/>
+          <w:szCs w:val="20"/>
+        </w:rPr>
+        <w:t>P2P</w:t>
+      </w:r>
+      <w:r>
+        <w:rPr>
+          <w:rFonts w:ascii="Times" w:eastAsia="宋体" w:hAnsi="Times" w:cs="Helvetica" w:hint="eastAsia"/>
+          <w:i/>
+          <w:color w:val="737373"/>
+          <w:kern w:val="0"/>
+          <w:sz w:val="20"/>
+          <w:szCs w:val="20"/>
+        </w:rPr>
+        <w:t>，</w:t>
+      </w:r>
+      <w:r>
+        <w:rPr>
+          <w:rFonts w:ascii="Times" w:eastAsia="宋体" w:hAnsi="Times" w:cs="Helvetica" w:hint="eastAsia"/>
+          <w:i/>
+          <w:color w:val="737373"/>
+          <w:kern w:val="0"/>
+          <w:sz w:val="20"/>
+          <w:szCs w:val="20"/>
+        </w:rPr>
+        <w:t xml:space="preserve"> FinTech</w:t>
+      </w:r>
+    </w:p>
+    <w:p>
+      <w:pPr>
+        <w:widowControl/>
+        <w:numPr>
+          <w:ilvl w:val="0"/>
+          <w:numId w:val="6"/>
+        </w:numPr>
+        <w:ind w:left="714" w:hanging="357"/>
+        <w:jc w:val="left"/>
+        <w:rPr>
+          <w:rFonts w:ascii="Times" w:eastAsia="宋体" w:hAnsi="Times" w:cs="Helvetica"/>
+          <w:color w:val="737373"/>
+          <w:kern w:val="0"/>
+          <w:sz w:val="20"/>
+          <w:szCs w:val="20"/>
+        </w:rPr>
+      </w:pPr>
+      <w:r>
+        <w:rPr>
+          <w:rFonts w:ascii="Times" w:eastAsia="宋体" w:hAnsi="Times" w:cs="Helvetica" w:hint="eastAsia"/>
+          <w:color w:val="737373"/>
+          <w:kern w:val="0"/>
+          <w:sz w:val="20"/>
+          <w:szCs w:val="20"/>
+        </w:rPr>
+        <w:t>Works</w:t>
+      </w:r>
+      <w:r>
+        <w:rPr>
+          <w:rFonts w:ascii="Times" w:eastAsia="宋体" w:hAnsi="Times" w:cs="Helvetica" w:hint="eastAsia"/>
+          <w:color w:val="737373"/>
+          <w:kern w:val="0"/>
+          <w:sz w:val="20"/>
+          <w:szCs w:val="20"/>
+        </w:rPr>
+        <w:t>：</w:t>
+      </w:r>
+      <w:r>
+        <w:rPr>
+          <w:rFonts w:ascii="Times" w:eastAsia="宋体" w:hAnsi="Times" w:cs="Helvetica" w:hint="eastAsia"/>
+          <w:color w:val="737373"/>
+          <w:kern w:val="0"/>
+          <w:sz w:val="20"/>
+          <w:szCs w:val="20"/>
+        </w:rPr>
+        <w:t xml:space="preserve"> Referring to the transaction data, </w:t>
+      </w:r>
+      <w:r>
+        <w:rPr>
+          <w:rFonts w:ascii="Times" w:eastAsia="宋体" w:hAnsi="Times" w:cs="Helvetica" w:hint="eastAsia"/>
+          <w:color w:val="737373"/>
+          <w:kern w:val="0"/>
+          <w:sz w:val="20"/>
+          <w:szCs w:val="20"/>
+        </w:rPr>
+        <w:t>商通贷</w:t>
+      </w:r>
+      <w:r>
+        <w:rPr>
+          <w:rFonts w:ascii="Times" w:eastAsia="宋体" w:hAnsi="Times" w:cs="Helvetica" w:hint="eastAsia"/>
+          <w:color w:val="737373"/>
+          <w:kern w:val="0"/>
+          <w:sz w:val="20"/>
+          <w:szCs w:val="20"/>
+        </w:rPr>
+        <w:t xml:space="preserve"> provides online realtime credit services for E-commerence vendors. As a core developer, I am responsible for the collaboration with 50+ </w:t>
+      </w:r>
+      <w:r>
+        <w:rPr>
+          <w:rFonts w:ascii="Times" w:eastAsia="宋体" w:hAnsi="Times" w:cs="Helvetica" w:hint="eastAsia"/>
+          <w:color w:val="737373"/>
+          <w:kern w:val="0"/>
+          <w:sz w:val="20"/>
+          <w:szCs w:val="20"/>
+        </w:rPr>
+        <w:lastRenderedPageBreak/>
+        <w:t xml:space="preserve">partners through Open API, the process of application to the pre-lending, </w:t>
+      </w:r>
+      <w:r>
+        <w:rPr>
+          <w:rFonts w:ascii="Times" w:eastAsia="宋体" w:hAnsi="Times" w:cs="Helvetica"/>
+          <w:color w:val="737373"/>
+          <w:kern w:val="0"/>
+          <w:sz w:val="20"/>
+          <w:szCs w:val="20"/>
+        </w:rPr>
+        <w:t>part of the data statistics system, and the maintenance of SMS, e-mail gateway. Furthermore, I drive the team to take the Code Review into action, develop the specifications for development and product release to improve the stability.</w:t>
       </w:r>
     </w:p>
     <w:p>
@@ -4492,7 +3657,7 @@
           <w:szCs w:val="20"/>
         </w:rPr>
       </w:pPr>
-      <w:hyperlink r:id="rId27" w:tgtFrame="_blank" w:history="1">
+      <w:hyperlink r:id="rId22" w:tgtFrame="_blank" w:history="1">
         <w:r>
           <w:rPr>
             <w:rFonts w:ascii="Times" w:eastAsia="宋体" w:hAnsi="Times" w:cs="Helvetica"/>
@@ -4678,7 +3843,7 @@
           <w:sz w:val="20"/>
           <w:szCs w:val="20"/>
         </w:rPr>
-        <w:t xml:space="preserve">2013.1 - </w:t>
+        <w:t xml:space="preserve">2013.1 </w:t>
       </w:r>
       <w:r>
         <w:rPr>
@@ -4690,7 +3855,43 @@
           <w:sz w:val="20"/>
           <w:szCs w:val="20"/>
         </w:rPr>
-        <w:t>now</w:t>
+        <w:t>-</w:t>
+      </w:r>
+      <w:r>
+        <w:rPr>
+          <w:rFonts w:ascii="Times" w:eastAsia="宋体" w:hAnsi="Times" w:cs="Helvetica"/>
+          <w:i/>
+          <w:iCs/>
+          <w:color w:val="737373"/>
+          <w:kern w:val="0"/>
+          <w:sz w:val="20"/>
+          <w:szCs w:val="20"/>
+        </w:rPr>
+        <w:t xml:space="preserve"> </w:t>
+      </w:r>
+      <w:r>
+        <w:rPr>
+          <w:rFonts w:ascii="Times" w:eastAsia="宋体" w:hAnsi="Times" w:cs="Helvetica"/>
+          <w:i/>
+          <w:iCs/>
+          <w:color w:val="737373"/>
+          <w:kern w:val="0"/>
+          <w:sz w:val="20"/>
+          <w:szCs w:val="20"/>
+        </w:rPr>
+        <w:t>2015.</w:t>
+      </w:r>
+      <w:r>
+        <w:rPr>
+          <w:rFonts w:ascii="Times" w:eastAsia="宋体" w:hAnsi="Times" w:cs="Helvetica" w:hint="eastAsia"/>
+          <w:i/>
+          <w:iCs/>
+          <w:color w:val="737373"/>
+          <w:kern w:val="0"/>
+          <w:sz w:val="20"/>
+          <w:szCs w:val="20"/>
+        </w:rPr>
+        <w:t>1</w:t>
       </w:r>
     </w:p>
     <w:p>
@@ -4845,7 +4046,7 @@
         </w:rPr>
         <w:t xml:space="preserve">Maintaining an open source c++ framework called </w:t>
       </w:r>
-      <w:hyperlink r:id="rId28" w:tgtFrame="_blank" w:history="1">
+      <w:hyperlink r:id="rId23" w:tgtFrame="_blank" w:history="1">
         <w:r>
           <w:rPr>
             <w:rFonts w:ascii="Times" w:eastAsia="宋体" w:hAnsi="Times" w:cs="Helvetica"/>
@@ -4908,7 +4109,7 @@
         </w:rPr>
         <w:t xml:space="preserve">an efficient cross-platform 3D visualization solution </w:t>
       </w:r>
-      <w:hyperlink r:id="rId29" w:history="1">
+      <w:hyperlink r:id="rId24" w:history="1">
         <w:r>
           <w:rPr>
             <w:color w:val="0069D6"/>
@@ -5057,7 +4258,7 @@
         </w:rPr>
         <w:t xml:space="preserve">, </w:t>
       </w:r>
-      <w:hyperlink r:id="rId30" w:history="1">
+      <w:hyperlink r:id="rId25" w:history="1">
         <w:r>
           <w:rPr>
             <w:rFonts w:hint="eastAsia"/>
@@ -5110,7 +4311,7 @@
           <w:szCs w:val="20"/>
         </w:rPr>
       </w:pPr>
-      <w:hyperlink r:id="rId31" w:history="1">
+      <w:hyperlink r:id="rId26" w:history="1">
         <w:r>
           <w:rPr>
             <w:rFonts w:ascii="Times" w:eastAsia="宋体" w:hAnsi="Times" w:cs="Helvetica"/>
@@ -5460,7 +4661,7 @@
         </w:rPr>
         <w:t> </w:t>
       </w:r>
-      <w:hyperlink r:id="rId32" w:tgtFrame="_blank" w:history="1">
+      <w:hyperlink r:id="rId27" w:tgtFrame="_blank" w:history="1">
         <w:r>
           <w:rPr>
             <w:rFonts w:ascii="Times" w:eastAsia="宋体" w:hAnsi="Times" w:cs="Helvetica"/>
@@ -5533,7 +4734,7 @@
         </w:rPr>
         <w:t xml:space="preserve"> </w:t>
       </w:r>
-      <w:hyperlink r:id="rId33" w:tgtFrame="_blank" w:history="1">
+      <w:hyperlink r:id="rId28" w:tgtFrame="_blank" w:history="1">
         <w:r>
           <w:rPr>
             <w:rFonts w:ascii="Times" w:eastAsia="宋体" w:hAnsi="Times" w:cs="Helvetica"/>
@@ -5591,7 +4792,7 @@
           <w:szCs w:val="20"/>
         </w:rPr>
       </w:pPr>
-      <w:hyperlink r:id="rId34" w:tgtFrame="_blank" w:history="1">
+      <w:hyperlink r:id="rId29" w:tgtFrame="_blank" w:history="1">
         <w:r>
           <w:rPr>
             <w:rFonts w:ascii="Times" w:eastAsia="宋体" w:hAnsi="Times" w:cs="Helvetica"/>
@@ -5619,7 +4820,7 @@
         </w:rPr>
         <w:t xml:space="preserve"> (</w:t>
       </w:r>
-      <w:hyperlink r:id="rId35" w:history="1">
+      <w:hyperlink r:id="rId30" w:history="1">
         <w:r>
           <w:rPr>
             <w:rFonts w:ascii="Times" w:eastAsia="宋体" w:hAnsi="Times" w:cs="Helvetica"/>
@@ -5970,7 +5171,7 @@
         </w:rPr>
         <w:t xml:space="preserve">As a back-end web developer in </w:t>
       </w:r>
-      <w:hyperlink r:id="rId36" w:tgtFrame="_blank" w:history="1">
+      <w:hyperlink r:id="rId31" w:tgtFrame="_blank" w:history="1">
         <w:r>
           <w:rPr>
             <w:rFonts w:ascii="Times New Roman" w:eastAsia="宋体" w:hAnsi="Times New Roman" w:cs="Times New Roman"/>
@@ -6098,7 +5299,7 @@
           <w:szCs w:val="20"/>
         </w:rPr>
       </w:pPr>
-      <w:hyperlink r:id="rId37" w:tgtFrame="_blank" w:history="1">
+      <w:hyperlink r:id="rId32" w:tgtFrame="_blank" w:history="1">
         <w:r>
           <w:rPr>
             <w:rFonts w:ascii="Times" w:eastAsia="宋体" w:hAnsi="Times" w:cs="Helvetica"/>
@@ -6126,8 +5327,8 @@
           <w:rFonts w:ascii="Times" w:eastAsia="宋体" w:hAnsi="Times" w:cs="Helvetica"/>
           <w:color w:val="737373"/>
           <w:kern w:val="0"/>
-          <w:sz w:val="20"/>
-          <w:szCs w:val="20"/>
+          <w:sz w:val="18"/>
+          <w:szCs w:val="18"/>
         </w:rPr>
       </w:pPr>
       <w:r>
@@ -6136,8 +5337,8 @@
           <w:i/>
           <w:color w:val="737373"/>
           <w:kern w:val="0"/>
-          <w:sz w:val="20"/>
-          <w:szCs w:val="20"/>
+          <w:sz w:val="18"/>
+          <w:szCs w:val="18"/>
         </w:rPr>
         <w:t>Description</w:t>
       </w:r>
@@ -6146,8 +5347,8 @@
           <w:rFonts w:ascii="Times" w:eastAsia="宋体" w:hAnsi="Times" w:cs="Helvetica"/>
           <w:color w:val="737373"/>
           <w:kern w:val="0"/>
-          <w:sz w:val="20"/>
-          <w:szCs w:val="20"/>
+          <w:sz w:val="18"/>
+          <w:szCs w:val="18"/>
         </w:rPr>
         <w:t xml:space="preserve">: </w:t>
       </w:r>
@@ -6156,8 +5357,8 @@
           <w:rFonts w:ascii="Times" w:eastAsia="宋体" w:hAnsi="Times" w:cs="Helvetica"/>
           <w:color w:val="737373"/>
           <w:kern w:val="0"/>
-          <w:sz w:val="20"/>
-          <w:szCs w:val="20"/>
+          <w:sz w:val="18"/>
+          <w:szCs w:val="18"/>
         </w:rPr>
         <w:t>This project</w:t>
       </w:r>
@@ -6166,8 +5367,8 @@
           <w:rFonts w:ascii="Times" w:eastAsia="宋体" w:hAnsi="Times" w:cs="Helvetica"/>
           <w:color w:val="737373"/>
           <w:kern w:val="0"/>
-          <w:sz w:val="20"/>
-          <w:szCs w:val="20"/>
+          <w:sz w:val="18"/>
+          <w:szCs w:val="18"/>
         </w:rPr>
         <w:t xml:space="preserve"> </w:t>
       </w:r>
@@ -6176,8 +5377,8 @@
           <w:rFonts w:ascii="Times" w:eastAsia="宋体" w:hAnsi="Times" w:cs="Helvetica"/>
           <w:color w:val="737373"/>
           <w:kern w:val="0"/>
-          <w:sz w:val="20"/>
-          <w:szCs w:val="20"/>
+          <w:sz w:val="18"/>
+          <w:szCs w:val="18"/>
         </w:rPr>
         <w:t xml:space="preserve">is supported by </w:t>
       </w:r>
@@ -6186,8 +5387,8 @@
           <w:rFonts w:ascii="Times" w:eastAsia="宋体" w:hAnsi="Times" w:cs="Helvetica"/>
           <w:color w:val="737373"/>
           <w:kern w:val="0"/>
-          <w:sz w:val="20"/>
-          <w:szCs w:val="20"/>
+          <w:sz w:val="18"/>
+          <w:szCs w:val="18"/>
         </w:rPr>
         <w:t>t</w:t>
       </w:r>
@@ -6196,8 +5397,8 @@
           <w:rFonts w:ascii="Times" w:eastAsia="宋体" w:hAnsi="Times" w:cs="Helvetica"/>
           <w:color w:val="737373"/>
           <w:kern w:val="0"/>
-          <w:sz w:val="20"/>
-          <w:szCs w:val="20"/>
+          <w:sz w:val="18"/>
+          <w:szCs w:val="18"/>
         </w:rPr>
         <w:t xml:space="preserve">op </w:t>
       </w:r>
@@ -6206,8 +5407,8 @@
           <w:rFonts w:ascii="Times" w:eastAsia="宋体" w:hAnsi="Times" w:cs="Helvetica"/>
           <w:color w:val="737373"/>
           <w:kern w:val="0"/>
-          <w:sz w:val="20"/>
-          <w:szCs w:val="20"/>
+          <w:sz w:val="18"/>
+          <w:szCs w:val="18"/>
         </w:rPr>
         <w:t>g</w:t>
       </w:r>
@@ -6216,8 +5417,8 @@
           <w:rFonts w:ascii="Times" w:eastAsia="宋体" w:hAnsi="Times" w:cs="Helvetica"/>
           <w:color w:val="737373"/>
           <w:kern w:val="0"/>
-          <w:sz w:val="20"/>
-          <w:szCs w:val="20"/>
+          <w:sz w:val="18"/>
+          <w:szCs w:val="18"/>
         </w:rPr>
         <w:t>rant for National University Student Innovation Program</w:t>
       </w:r>
@@ -6226,8 +5427,8 @@
           <w:rFonts w:ascii="Times" w:eastAsia="宋体" w:hAnsi="Times" w:cs="Helvetica"/>
           <w:color w:val="737373"/>
           <w:kern w:val="0"/>
-          <w:sz w:val="20"/>
-          <w:szCs w:val="20"/>
+          <w:sz w:val="18"/>
+          <w:szCs w:val="18"/>
         </w:rPr>
         <w:t xml:space="preserve"> </w:t>
       </w:r>
@@ -6236,8 +5437,8 @@
           <w:rFonts w:ascii="Times" w:eastAsia="宋体" w:hAnsi="Times" w:cs="Helvetica"/>
           <w:color w:val="737373"/>
           <w:kern w:val="0"/>
-          <w:sz w:val="20"/>
-          <w:szCs w:val="20"/>
+          <w:sz w:val="18"/>
+          <w:szCs w:val="18"/>
         </w:rPr>
         <w:t>(</w:t>
       </w:r>
@@ -6246,8 +5447,8 @@
           <w:rFonts w:ascii="Times" w:eastAsia="宋体" w:hAnsi="Times" w:cs="Helvetica"/>
           <w:color w:val="737373"/>
           <w:kern w:val="0"/>
-          <w:sz w:val="20"/>
-          <w:szCs w:val="20"/>
+          <w:sz w:val="18"/>
+          <w:szCs w:val="18"/>
         </w:rPr>
         <w:t>¥ 20000</w:t>
       </w:r>
@@ -6256,8 +5457,8 @@
           <w:rFonts w:ascii="Times" w:eastAsia="宋体" w:hAnsi="Times" w:cs="Helvetica"/>
           <w:color w:val="737373"/>
           <w:kern w:val="0"/>
-          <w:sz w:val="20"/>
-          <w:szCs w:val="20"/>
+          <w:sz w:val="18"/>
+          <w:szCs w:val="18"/>
         </w:rPr>
         <w:t>)</w:t>
       </w:r>
@@ -6266,8 +5467,8 @@
           <w:rFonts w:ascii="Times" w:eastAsia="宋体" w:hAnsi="Times" w:cs="Helvetica"/>
           <w:color w:val="737373"/>
           <w:kern w:val="0"/>
-          <w:sz w:val="20"/>
-          <w:szCs w:val="20"/>
+          <w:sz w:val="18"/>
+          <w:szCs w:val="18"/>
         </w:rPr>
         <w:t xml:space="preserve">. It is a Mobile social network system used the technology of Bluetooth, GPS, gravitational acceleration sensing. </w:t>
       </w:r>
@@ -6285,8 +5486,8 @@
           <w:rFonts w:ascii="Times" w:eastAsia="宋体" w:hAnsi="Times" w:cs="Helvetica"/>
           <w:color w:val="737373"/>
           <w:kern w:val="0"/>
-          <w:sz w:val="20"/>
-          <w:szCs w:val="20"/>
+          <w:sz w:val="18"/>
+          <w:szCs w:val="18"/>
         </w:rPr>
       </w:pPr>
       <w:r>
@@ -6296,8 +5497,8 @@
           <w:iCs/>
           <w:color w:val="737373"/>
           <w:kern w:val="0"/>
-          <w:sz w:val="20"/>
-          <w:szCs w:val="20"/>
+          <w:sz w:val="18"/>
+          <w:szCs w:val="18"/>
         </w:rPr>
         <w:t>Remarks</w:t>
       </w:r>
@@ -6306,8 +5507,8 @@
           <w:rFonts w:ascii="Times" w:eastAsia="宋体" w:hAnsi="Times" w:cs="Helvetica"/>
           <w:color w:val="737373"/>
           <w:kern w:val="0"/>
-          <w:sz w:val="20"/>
-          <w:szCs w:val="20"/>
+          <w:sz w:val="18"/>
+          <w:szCs w:val="18"/>
         </w:rPr>
         <w:t>:</w:t>
       </w:r>
@@ -6316,8 +5517,8 @@
           <w:rFonts w:ascii="Times" w:eastAsia="宋体" w:hAnsi="Times" w:cs="Helvetica"/>
           <w:color w:val="737373"/>
           <w:kern w:val="0"/>
-          <w:sz w:val="20"/>
-          <w:szCs w:val="20"/>
+          <w:sz w:val="18"/>
+          <w:szCs w:val="18"/>
         </w:rPr>
         <w:t xml:space="preserve"> </w:t>
       </w:r>
@@ -6326,8 +5527,8 @@
           <w:rFonts w:ascii="Times" w:eastAsia="宋体" w:hAnsi="Times" w:cs="Helvetica"/>
           <w:color w:val="737373"/>
           <w:kern w:val="0"/>
-          <w:sz w:val="20"/>
-          <w:szCs w:val="20"/>
+          <w:sz w:val="18"/>
+          <w:szCs w:val="18"/>
         </w:rPr>
         <w:t xml:space="preserve">As a team leader, working on the research of initial </w:t>
       </w:r>
@@ -6336,8 +5537,8 @@
           <w:rFonts w:ascii="Times" w:eastAsia="宋体" w:hAnsi="Times" w:cs="Helvetica"/>
           <w:color w:val="737373"/>
           <w:kern w:val="0"/>
-          <w:sz w:val="20"/>
-          <w:szCs w:val="20"/>
+          <w:sz w:val="18"/>
+          <w:szCs w:val="18"/>
         </w:rPr>
         <w:t xml:space="preserve">model </w:t>
       </w:r>
@@ -6346,8 +5547,8 @@
           <w:rFonts w:ascii="Times" w:eastAsia="宋体" w:hAnsi="Times" w:cs="Helvetica"/>
           <w:color w:val="737373"/>
           <w:kern w:val="0"/>
-          <w:sz w:val="20"/>
-          <w:szCs w:val="20"/>
+          <w:sz w:val="18"/>
+          <w:szCs w:val="18"/>
         </w:rPr>
         <w:t>and the main author of the application documents.</w:t>
       </w:r>
@@ -6356,8 +5557,8 @@
           <w:rFonts w:ascii="Times" w:eastAsia="宋体" w:hAnsi="Times" w:cs="Helvetica"/>
           <w:color w:val="737373"/>
           <w:kern w:val="0"/>
-          <w:sz w:val="20"/>
-          <w:szCs w:val="20"/>
+          <w:sz w:val="18"/>
+          <w:szCs w:val="18"/>
         </w:rPr>
         <w:t xml:space="preserve"> </w:t>
       </w:r>
@@ -6366,8 +5567,8 @@
           <w:rFonts w:ascii="Times" w:eastAsia="宋体" w:hAnsi="Times" w:cs="Helvetica"/>
           <w:color w:val="737373"/>
           <w:kern w:val="0"/>
-          <w:sz w:val="20"/>
-          <w:szCs w:val="20"/>
+          <w:sz w:val="18"/>
+          <w:szCs w:val="18"/>
         </w:rPr>
         <w:t>P</w:t>
       </w:r>
@@ -6376,8 +5577,8 @@
           <w:rFonts w:ascii="Times" w:eastAsia="宋体" w:hAnsi="Times" w:cs="Helvetica"/>
           <w:color w:val="737373"/>
           <w:kern w:val="0"/>
-          <w:sz w:val="20"/>
-          <w:szCs w:val="20"/>
+          <w:sz w:val="18"/>
+          <w:szCs w:val="18"/>
         </w:rPr>
         <w:t>roject management</w:t>
       </w:r>
@@ -6386,8 +5587,38 @@
           <w:rFonts w:ascii="Times" w:eastAsia="宋体" w:hAnsi="Times" w:cs="Helvetica"/>
           <w:color w:val="737373"/>
           <w:kern w:val="0"/>
-          <w:sz w:val="20"/>
-          <w:szCs w:val="20"/>
+          <w:sz w:val="18"/>
+          <w:szCs w:val="18"/>
+        </w:rPr>
+        <w:t xml:space="preserve"> and initial architecture</w:t>
+      </w:r>
+      <w:r>
+        <w:rPr>
+          <w:rFonts w:ascii="Times" w:eastAsia="宋体" w:hAnsi="Times" w:cs="Helvetica"/>
+          <w:color w:val="737373"/>
+          <w:kern w:val="0"/>
+          <w:sz w:val="18"/>
+          <w:szCs w:val="18"/>
+        </w:rPr>
+        <w:t>, also code</w:t>
+      </w:r>
+      <w:r>
+        <w:rPr>
+          <w:rFonts w:ascii="Times" w:eastAsia="宋体" w:hAnsi="Times" w:cs="Helvetica"/>
+          <w:color w:val="737373"/>
+          <w:kern w:val="0"/>
+          <w:sz w:val="18"/>
+          <w:szCs w:val="18"/>
+        </w:rPr>
+        <w:t xml:space="preserve"> for the Android Bluetooth module.</w:t>
+      </w:r>
+      <w:r>
+        <w:rPr>
+          <w:rFonts w:ascii="Times" w:eastAsia="宋体" w:hAnsi="Times" w:cs="Helvetica"/>
+          <w:color w:val="737373"/>
+          <w:kern w:val="0"/>
+          <w:sz w:val="18"/>
+          <w:szCs w:val="18"/>
         </w:rPr>
         <w:t xml:space="preserve"> </w:t>
       </w:r>
@@ -6396,88 +5627,18 @@
           <w:rFonts w:ascii="Times" w:eastAsia="宋体" w:hAnsi="Times" w:cs="Helvetica"/>
           <w:color w:val="737373"/>
           <w:kern w:val="0"/>
-          <w:sz w:val="20"/>
-          <w:szCs w:val="20"/>
-        </w:rPr>
-        <w:t>and</w:t>
-      </w:r>
-      <w:r>
-        <w:rPr>
-          <w:rFonts w:ascii="Times" w:eastAsia="宋体" w:hAnsi="Times" w:cs="Helvetica"/>
-          <w:color w:val="737373"/>
-          <w:kern w:val="0"/>
-          <w:sz w:val="20"/>
-          <w:szCs w:val="20"/>
-        </w:rPr>
-        <w:t xml:space="preserve"> initial architecture</w:t>
-      </w:r>
-      <w:r>
-        <w:rPr>
-          <w:rFonts w:ascii="Times" w:eastAsia="宋体" w:hAnsi="Times" w:cs="Helvetica"/>
-          <w:color w:val="737373"/>
-          <w:kern w:val="0"/>
-          <w:sz w:val="20"/>
-          <w:szCs w:val="20"/>
-        </w:rPr>
-        <w:t>, also code</w:t>
-      </w:r>
-      <w:r>
-        <w:rPr>
-          <w:rFonts w:ascii="Times" w:eastAsia="宋体" w:hAnsi="Times" w:cs="Helvetica"/>
-          <w:color w:val="737373"/>
-          <w:kern w:val="0"/>
-          <w:sz w:val="20"/>
-          <w:szCs w:val="20"/>
-        </w:rPr>
-        <w:t xml:space="preserve"> for the Android Bluetooth module.</w:t>
-      </w:r>
-      <w:r>
-        <w:rPr>
-          <w:rFonts w:ascii="Times" w:eastAsia="宋体" w:hAnsi="Times" w:cs="Helvetica"/>
-          <w:color w:val="737373"/>
-          <w:kern w:val="0"/>
-          <w:sz w:val="20"/>
-          <w:szCs w:val="20"/>
-        </w:rPr>
-        <w:t xml:space="preserve"> </w:t>
-      </w:r>
-      <w:r>
-        <w:rPr>
-          <w:rFonts w:ascii="Times" w:eastAsia="宋体" w:hAnsi="Times" w:cs="Helvetica"/>
-          <w:color w:val="737373"/>
-          <w:kern w:val="0"/>
-          <w:sz w:val="20"/>
-          <w:szCs w:val="20"/>
-        </w:rPr>
-        <w:t xml:space="preserve">The first author of our final </w:t>
-      </w:r>
-      <w:r>
-        <w:rPr>
-          <w:rFonts w:ascii="Times" w:eastAsia="宋体" w:hAnsi="Times" w:cs="Helvetica"/>
-          <w:color w:val="737373"/>
-          <w:kern w:val="0"/>
-          <w:sz w:val="20"/>
-          <w:szCs w:val="20"/>
-        </w:rPr>
-        <w:t>research</w:t>
-      </w:r>
-      <w:r>
-        <w:rPr>
-          <w:rFonts w:ascii="Times" w:eastAsia="宋体" w:hAnsi="Times" w:cs="Helvetica"/>
-          <w:color w:val="737373"/>
-          <w:kern w:val="0"/>
-          <w:sz w:val="20"/>
-          <w:szCs w:val="20"/>
-        </w:rPr>
-        <w:t xml:space="preserve"> project </w:t>
-      </w:r>
-      <w:r>
-        <w:rPr>
-          <w:rFonts w:ascii="Times" w:eastAsia="宋体" w:hAnsi="Times" w:cs="Helvetica"/>
-          <w:color w:val="737373"/>
-          <w:kern w:val="0"/>
-          <w:sz w:val="20"/>
-          <w:szCs w:val="20"/>
+          <w:sz w:val="18"/>
+          <w:szCs w:val="18"/>
+        </w:rPr>
+        <w:t xml:space="preserve">The first author of our final research project </w:t>
+      </w:r>
+      <w:r>
+        <w:rPr>
+          <w:rFonts w:ascii="Times" w:eastAsia="宋体" w:hAnsi="Times" w:cs="Helvetica"/>
+          <w:color w:val="737373"/>
+          <w:kern w:val="0"/>
+          <w:sz w:val="18"/>
+          <w:szCs w:val="18"/>
         </w:rPr>
         <w:t>paper</w:t>
       </w:r>
@@ -6486,8 +5647,8 @@
           <w:rFonts w:ascii="Times" w:eastAsia="宋体" w:hAnsi="Times" w:cs="Helvetica"/>
           <w:color w:val="737373"/>
           <w:kern w:val="0"/>
-          <w:sz w:val="20"/>
-          <w:szCs w:val="20"/>
+          <w:sz w:val="18"/>
+          <w:szCs w:val="18"/>
         </w:rPr>
         <w:t xml:space="preserve"> publish</w:t>
       </w:r>
@@ -6496,8 +5657,8 @@
           <w:rFonts w:ascii="Times" w:eastAsia="宋体" w:hAnsi="Times" w:cs="Helvetica"/>
           <w:color w:val="737373"/>
           <w:kern w:val="0"/>
-          <w:sz w:val="20"/>
-          <w:szCs w:val="20"/>
+          <w:sz w:val="18"/>
+          <w:szCs w:val="18"/>
         </w:rPr>
         <w:t>ed</w:t>
       </w:r>
@@ -6506,8 +5667,8 @@
           <w:rFonts w:ascii="Times" w:eastAsia="宋体" w:hAnsi="Times" w:cs="Helvetica"/>
           <w:color w:val="737373"/>
           <w:kern w:val="0"/>
-          <w:sz w:val="20"/>
-          <w:szCs w:val="20"/>
+          <w:sz w:val="18"/>
+          <w:szCs w:val="18"/>
         </w:rPr>
         <w:t xml:space="preserve"> in </w:t>
       </w:r>
@@ -6516,8 +5677,8 @@
           <w:rFonts w:ascii="Times" w:eastAsia="宋体" w:hAnsi="Times" w:cs="Helvetica"/>
           <w:color w:val="737373"/>
           <w:kern w:val="0"/>
-          <w:sz w:val="20"/>
-          <w:szCs w:val="20"/>
+          <w:sz w:val="18"/>
+          <w:szCs w:val="18"/>
         </w:rPr>
         <w:t>Computer system and application.</w:t>
       </w:r>
@@ -6539,7 +5700,7 @@
           <w:u w:val="single"/>
         </w:rPr>
       </w:pPr>
-      <w:hyperlink r:id="rId38" w:history="1">
+      <w:hyperlink r:id="rId33" w:history="1">
         <w:r>
           <w:rPr>
             <w:rFonts w:ascii="Times" w:eastAsia="宋体" w:hAnsi="Times" w:cs="Helvetica"/>
@@ -6580,8 +5741,8 @@
           <w:rFonts w:ascii="Times" w:eastAsia="宋体" w:hAnsi="Times" w:cs="Helvetica"/>
           <w:color w:val="737373"/>
           <w:kern w:val="0"/>
-          <w:sz w:val="20"/>
-          <w:szCs w:val="20"/>
+          <w:sz w:val="18"/>
+          <w:szCs w:val="18"/>
         </w:rPr>
       </w:pPr>
       <w:r>
@@ -6591,8 +5752,8 @@
           <w:iCs/>
           <w:color w:val="737373"/>
           <w:kern w:val="0"/>
-          <w:sz w:val="20"/>
-          <w:szCs w:val="20"/>
+          <w:sz w:val="18"/>
+          <w:szCs w:val="18"/>
         </w:rPr>
         <w:t>Description</w:t>
       </w:r>
@@ -6601,8 +5762,8 @@
           <w:rFonts w:ascii="Times" w:eastAsia="宋体" w:hAnsi="Times" w:cs="Helvetica"/>
           <w:color w:val="737373"/>
           <w:kern w:val="0"/>
-          <w:sz w:val="20"/>
-          <w:szCs w:val="20"/>
+          <w:sz w:val="18"/>
+          <w:szCs w:val="18"/>
         </w:rPr>
         <w:t xml:space="preserve">: </w:t>
       </w:r>
@@ -6611,8 +5772,8 @@
           <w:rFonts w:ascii="Times" w:eastAsia="宋体" w:hAnsi="Times" w:cs="Helvetica"/>
           <w:color w:val="737373"/>
           <w:kern w:val="0"/>
-          <w:sz w:val="20"/>
-          <w:szCs w:val="20"/>
+          <w:sz w:val="18"/>
+          <w:szCs w:val="18"/>
         </w:rPr>
         <w:t>The Java course project, a QQ-like system including single chat, group chat and</w:t>
       </w:r>
@@ -6621,8 +5782,8 @@
           <w:rFonts w:ascii="Times" w:eastAsia="宋体" w:hAnsi="Times" w:cs="Helvetica"/>
           <w:color w:val="737373"/>
           <w:kern w:val="0"/>
-          <w:sz w:val="20"/>
-          <w:szCs w:val="20"/>
+          <w:sz w:val="18"/>
+          <w:szCs w:val="18"/>
         </w:rPr>
         <w:t xml:space="preserve"> </w:t>
       </w:r>
@@ -6631,8 +5792,8 @@
           <w:rFonts w:ascii="Times" w:eastAsia="宋体" w:hAnsi="Times" w:cs="Helvetica"/>
           <w:color w:val="737373"/>
           <w:kern w:val="0"/>
-          <w:sz w:val="20"/>
-          <w:szCs w:val="20"/>
+          <w:sz w:val="18"/>
+          <w:szCs w:val="18"/>
         </w:rPr>
         <w:t>voice and video chat</w:t>
       </w:r>
@@ -6641,8 +5802,8 @@
           <w:rFonts w:ascii="Times" w:eastAsia="宋体" w:hAnsi="Times" w:cs="Helvetica"/>
           <w:color w:val="737373"/>
           <w:kern w:val="0"/>
-          <w:sz w:val="20"/>
-          <w:szCs w:val="20"/>
+          <w:sz w:val="18"/>
+          <w:szCs w:val="18"/>
         </w:rPr>
         <w:t>.</w:t>
       </w:r>
@@ -6651,20 +5812,10 @@
           <w:rFonts w:ascii="Times" w:eastAsia="宋体" w:hAnsi="Times" w:cs="Helvetica"/>
           <w:color w:val="737373"/>
           <w:kern w:val="0"/>
-          <w:sz w:val="20"/>
-          <w:szCs w:val="20"/>
-        </w:rPr>
-        <w:t xml:space="preserve"> </w:t>
-      </w:r>
-      <w:r>
-        <w:rPr>
-          <w:rFonts w:ascii="Times" w:eastAsia="宋体" w:hAnsi="Times" w:cs="Helvetica"/>
-          <w:color w:val="737373"/>
-          <w:kern w:val="0"/>
-          <w:sz w:val="20"/>
-          <w:szCs w:val="20"/>
-        </w:rPr>
-        <w:t>Techniques include C/S framework, oracle, socket, multiple thread and swing.</w:t>
+          <w:sz w:val="18"/>
+          <w:szCs w:val="18"/>
+        </w:rPr>
+        <w:t xml:space="preserve"> Techniques include C/S framework, oracle, socket, multiple thread and swing.</w:t>
       </w:r>
     </w:p>
     <w:p>
@@ -6679,8 +5830,8 @@
           <w:rFonts w:ascii="Times" w:eastAsia="宋体" w:hAnsi="Times" w:cs="Helvetica"/>
           <w:color w:val="737373"/>
           <w:kern w:val="0"/>
-          <w:sz w:val="20"/>
-          <w:szCs w:val="20"/>
+          <w:sz w:val="18"/>
+          <w:szCs w:val="18"/>
         </w:rPr>
       </w:pPr>
       <w:r>
@@ -6690,8 +5841,8 @@
           <w:iCs/>
           <w:color w:val="737373"/>
           <w:kern w:val="0"/>
-          <w:sz w:val="20"/>
-          <w:szCs w:val="20"/>
+          <w:sz w:val="18"/>
+          <w:szCs w:val="18"/>
         </w:rPr>
         <w:t>Remarks</w:t>
       </w:r>
@@ -6700,8 +5851,8 @@
           <w:rFonts w:ascii="Times" w:eastAsia="宋体" w:hAnsi="Times" w:cs="Helvetica"/>
           <w:color w:val="737373"/>
           <w:kern w:val="0"/>
-          <w:sz w:val="20"/>
-          <w:szCs w:val="20"/>
+          <w:sz w:val="18"/>
+          <w:szCs w:val="18"/>
         </w:rPr>
         <w:t xml:space="preserve">: </w:t>
       </w:r>
@@ -6710,8 +5861,8 @@
           <w:rFonts w:ascii="Times" w:eastAsia="宋体" w:hAnsi="Times" w:cs="Helvetica"/>
           <w:color w:val="737373"/>
           <w:kern w:val="0"/>
-          <w:sz w:val="20"/>
-          <w:szCs w:val="20"/>
+          <w:sz w:val="18"/>
+          <w:szCs w:val="18"/>
         </w:rPr>
         <w:t xml:space="preserve">As a team leader, working on the initial system architecture, project management and the video chat module. This project was to </w:t>
       </w:r>
@@ -6720,8 +5871,8 @@
           <w:rFonts w:ascii="Times" w:eastAsia="宋体" w:hAnsi="Times" w:cs="Helvetica"/>
           <w:color w:val="737373"/>
           <w:kern w:val="0"/>
-          <w:sz w:val="20"/>
-          <w:szCs w:val="20"/>
+          <w:sz w:val="18"/>
+          <w:szCs w:val="18"/>
         </w:rPr>
         <w:t xml:space="preserve">check our </w:t>
       </w:r>
@@ -6730,8 +5881,8 @@
           <w:rFonts w:ascii="Times" w:eastAsia="宋体" w:hAnsi="Times" w:cs="Helvetica"/>
           <w:color w:val="737373"/>
           <w:kern w:val="0"/>
-          <w:sz w:val="20"/>
-          <w:szCs w:val="20"/>
+          <w:sz w:val="18"/>
+          <w:szCs w:val="18"/>
         </w:rPr>
         <w:t xml:space="preserve">knowledge of the Java SE, </w:t>
       </w:r>
@@ -6740,8 +5891,8 @@
           <w:rFonts w:ascii="Times" w:eastAsia="宋体" w:hAnsi="Times" w:cs="Helvetica"/>
           <w:color w:val="737373"/>
           <w:kern w:val="0"/>
-          <w:sz w:val="20"/>
-          <w:szCs w:val="20"/>
+          <w:sz w:val="18"/>
+          <w:szCs w:val="18"/>
         </w:rPr>
         <w:t xml:space="preserve">and had a feeling on how to code on a project. </w:t>
       </w:r>
@@ -6763,7 +5914,7 @@
           <w:u w:val="single"/>
         </w:rPr>
       </w:pPr>
-      <w:hyperlink r:id="rId39" w:history="1">
+      <w:hyperlink r:id="rId34" w:history="1">
         <w:r>
           <w:rPr>
             <w:rFonts w:ascii="Times" w:eastAsia="宋体" w:hAnsi="Times" w:cs="Helvetica"/>
@@ -6786,13 +5937,15 @@
           <w:ilvl w:val="0"/>
           <w:numId w:val="12"/>
         </w:numPr>
+        <w:spacing w:line="20" w:lineRule="atLeast"/>
+        <w:ind w:left="714" w:hanging="357"/>
         <w:jc w:val="left"/>
         <w:rPr>
           <w:rFonts w:ascii="Times" w:eastAsia="宋体" w:hAnsi="Times" w:cs="Helvetica"/>
           <w:color w:val="737373"/>
           <w:kern w:val="0"/>
-          <w:sz w:val="20"/>
-          <w:szCs w:val="20"/>
+          <w:sz w:val="18"/>
+          <w:szCs w:val="18"/>
         </w:rPr>
       </w:pPr>
       <w:r>
@@ -6802,8 +5955,8 @@
           <w:iCs/>
           <w:color w:val="737373"/>
           <w:kern w:val="0"/>
-          <w:sz w:val="20"/>
-          <w:szCs w:val="20"/>
+          <w:sz w:val="18"/>
+          <w:szCs w:val="18"/>
         </w:rPr>
         <w:t>Description</w:t>
       </w:r>
@@ -6812,8 +5965,8 @@
           <w:rFonts w:ascii="Times" w:eastAsia="宋体" w:hAnsi="Times" w:cs="Helvetica"/>
           <w:color w:val="737373"/>
           <w:kern w:val="0"/>
-          <w:sz w:val="20"/>
-          <w:szCs w:val="20"/>
+          <w:sz w:val="18"/>
+          <w:szCs w:val="18"/>
         </w:rPr>
         <w:t xml:space="preserve">: </w:t>
       </w:r>
@@ -6822,8 +5975,8 @@
           <w:rFonts w:ascii="Times" w:eastAsia="宋体" w:hAnsi="Times" w:cs="Helvetica"/>
           <w:color w:val="737373"/>
           <w:kern w:val="0"/>
-          <w:sz w:val="20"/>
-          <w:szCs w:val="20"/>
+          <w:sz w:val="18"/>
+          <w:szCs w:val="18"/>
         </w:rPr>
         <w:t>This project was</w:t>
       </w:r>
@@ -6832,8 +5985,8 @@
           <w:rFonts w:ascii="Times" w:eastAsia="宋体" w:hAnsi="Times" w:cs="Helvetica"/>
           <w:color w:val="737373"/>
           <w:kern w:val="0"/>
-          <w:sz w:val="20"/>
-          <w:szCs w:val="20"/>
+          <w:sz w:val="18"/>
+          <w:szCs w:val="18"/>
         </w:rPr>
         <w:t xml:space="preserve"> a website based on school information</w:t>
       </w:r>
@@ -6842,8 +5995,8 @@
           <w:rFonts w:ascii="Times" w:eastAsia="宋体" w:hAnsi="Times" w:cs="Helvetica"/>
           <w:color w:val="737373"/>
           <w:kern w:val="0"/>
-          <w:sz w:val="20"/>
-          <w:szCs w:val="20"/>
+          <w:sz w:val="18"/>
+          <w:szCs w:val="18"/>
         </w:rPr>
         <w:t xml:space="preserve">, after </w:t>
       </w:r>
@@ -6852,8 +6005,8 @@
           <w:rFonts w:ascii="Times" w:eastAsia="宋体" w:hAnsi="Times" w:cs="Helvetica"/>
           <w:color w:val="737373"/>
           <w:kern w:val="0"/>
-          <w:sz w:val="20"/>
-          <w:szCs w:val="20"/>
+          <w:sz w:val="18"/>
+          <w:szCs w:val="18"/>
         </w:rPr>
         <w:t xml:space="preserve">analysis the protocols of Feixin, we developed a Web Feixin to </w:t>
       </w:r>
@@ -6862,8 +6015,8 @@
           <w:rFonts w:ascii="Times" w:eastAsia="宋体" w:hAnsi="Times" w:cs="Helvetica"/>
           <w:color w:val="737373"/>
           <w:kern w:val="0"/>
-          <w:sz w:val="20"/>
-          <w:szCs w:val="20"/>
+          <w:sz w:val="18"/>
+          <w:szCs w:val="18"/>
         </w:rPr>
         <w:t>s</w:t>
       </w:r>
@@ -6872,8 +6025,8 @@
           <w:rFonts w:ascii="Times" w:eastAsia="宋体" w:hAnsi="Times" w:cs="Helvetica"/>
           <w:color w:val="737373"/>
           <w:kern w:val="0"/>
-          <w:sz w:val="20"/>
-          <w:szCs w:val="20"/>
+          <w:sz w:val="18"/>
+          <w:szCs w:val="18"/>
         </w:rPr>
         <w:t xml:space="preserve">chedule </w:t>
       </w:r>
@@ -6882,8 +6035,8 @@
           <w:rFonts w:ascii="Times" w:eastAsia="宋体" w:hAnsi="Times" w:cs="Helvetica"/>
           <w:color w:val="737373"/>
           <w:kern w:val="0"/>
-          <w:sz w:val="20"/>
-          <w:szCs w:val="20"/>
+          <w:sz w:val="18"/>
+          <w:szCs w:val="18"/>
         </w:rPr>
         <w:t>r</w:t>
       </w:r>
@@ -6892,8 +6045,8 @@
           <w:rFonts w:ascii="Times" w:eastAsia="宋体" w:hAnsi="Times" w:cs="Helvetica"/>
           <w:color w:val="737373"/>
           <w:kern w:val="0"/>
-          <w:sz w:val="20"/>
-          <w:szCs w:val="20"/>
+          <w:sz w:val="18"/>
+          <w:szCs w:val="18"/>
         </w:rPr>
         <w:t>eminder</w:t>
       </w:r>
@@ -6902,8 +6055,8 @@
           <w:rFonts w:ascii="Times" w:eastAsia="宋体" w:hAnsi="Times" w:cs="Helvetica"/>
           <w:color w:val="737373"/>
           <w:kern w:val="0"/>
-          <w:sz w:val="20"/>
-          <w:szCs w:val="20"/>
+          <w:sz w:val="18"/>
+          <w:szCs w:val="18"/>
         </w:rPr>
         <w:t>, such as send the class information to your mobile in the morning</w:t>
       </w:r>
@@ -6912,8 +6065,28 @@
           <w:rFonts w:ascii="Times" w:eastAsia="宋体" w:hAnsi="Times" w:cs="Helvetica"/>
           <w:color w:val="737373"/>
           <w:kern w:val="0"/>
-          <w:sz w:val="20"/>
-          <w:szCs w:val="20"/>
+          <w:sz w:val="18"/>
+          <w:szCs w:val="18"/>
+        </w:rPr>
+        <w:t xml:space="preserve"> bless your friends on his birthday and .etc</w:t>
+      </w:r>
+      <w:r>
+        <w:rPr>
+          <w:rFonts w:ascii="Times" w:eastAsia="宋体" w:hAnsi="Times" w:cs="Helvetica"/>
+          <w:color w:val="737373"/>
+          <w:kern w:val="0"/>
+          <w:sz w:val="18"/>
+          <w:szCs w:val="18"/>
+        </w:rPr>
+        <w:t>.</w:t>
+      </w:r>
+      <w:r>
+        <w:rPr>
+          <w:rFonts w:ascii="Times" w:eastAsia="宋体" w:hAnsi="Times" w:cs="Helvetica"/>
+          <w:color w:val="737373"/>
+          <w:kern w:val="0"/>
+          <w:sz w:val="18"/>
+          <w:szCs w:val="18"/>
         </w:rPr>
         <w:t xml:space="preserve"> </w:t>
       </w:r>
@@ -6922,48 +6095,28 @@
           <w:rFonts w:ascii="Times" w:eastAsia="宋体" w:hAnsi="Times" w:cs="Helvetica"/>
           <w:color w:val="737373"/>
           <w:kern w:val="0"/>
-          <w:sz w:val="20"/>
-          <w:szCs w:val="20"/>
-        </w:rPr>
-        <w:t>bless your friends on his birthday</w:t>
-      </w:r>
-      <w:r>
-        <w:rPr>
-          <w:rFonts w:ascii="Times" w:eastAsia="宋体" w:hAnsi="Times" w:cs="Helvetica"/>
-          <w:color w:val="737373"/>
-          <w:kern w:val="0"/>
-          <w:sz w:val="20"/>
-          <w:szCs w:val="20"/>
-        </w:rPr>
-        <w:t xml:space="preserve"> and .</w:t>
-      </w:r>
-      <w:r>
-        <w:rPr>
-          <w:rFonts w:ascii="Times" w:eastAsia="宋体" w:hAnsi="Times" w:cs="Helvetica"/>
-          <w:color w:val="737373"/>
-          <w:kern w:val="0"/>
-          <w:sz w:val="20"/>
-          <w:szCs w:val="20"/>
-        </w:rPr>
-        <w:t>etc</w:t>
-      </w:r>
-      <w:r>
-        <w:rPr>
-          <w:rFonts w:ascii="Times" w:eastAsia="宋体" w:hAnsi="Times" w:cs="Helvetica"/>
-          <w:color w:val="737373"/>
-          <w:kern w:val="0"/>
-          <w:sz w:val="20"/>
-          <w:szCs w:val="20"/>
-        </w:rPr>
-        <w:t>.</w:t>
-      </w:r>
-      <w:r>
-        <w:rPr>
-          <w:rFonts w:ascii="Times" w:eastAsia="宋体" w:hAnsi="Times" w:cs="Helvetica"/>
-          <w:color w:val="737373"/>
-          <w:kern w:val="0"/>
-          <w:sz w:val="20"/>
-          <w:szCs w:val="20"/>
+          <w:sz w:val="18"/>
+          <w:szCs w:val="18"/>
+        </w:rPr>
+        <w:t>Techniques include</w:t>
+      </w:r>
+      <w:r>
+        <w:rPr>
+          <w:rFonts w:ascii="Times" w:eastAsia="宋体" w:hAnsi="Times" w:cs="Helvetica"/>
+          <w:color w:val="737373"/>
+          <w:kern w:val="0"/>
+          <w:sz w:val="18"/>
+          <w:szCs w:val="18"/>
+        </w:rPr>
+        <w:t xml:space="preserve"> Struts,</w:t>
+      </w:r>
+      <w:r>
+        <w:rPr>
+          <w:rFonts w:ascii="Times" w:eastAsia="宋体" w:hAnsi="Times" w:cs="Helvetica"/>
+          <w:color w:val="737373"/>
+          <w:kern w:val="0"/>
+          <w:sz w:val="18"/>
+          <w:szCs w:val="18"/>
         </w:rPr>
         <w:t xml:space="preserve"> </w:t>
       </w:r>
@@ -6972,38 +6125,8 @@
           <w:rFonts w:ascii="Times" w:eastAsia="宋体" w:hAnsi="Times" w:cs="Helvetica"/>
           <w:color w:val="737373"/>
           <w:kern w:val="0"/>
-          <w:sz w:val="20"/>
-          <w:szCs w:val="20"/>
-        </w:rPr>
-        <w:t>Techniques include</w:t>
-      </w:r>
-      <w:r>
-        <w:rPr>
-          <w:rFonts w:ascii="Times" w:eastAsia="宋体" w:hAnsi="Times" w:cs="Helvetica"/>
-          <w:color w:val="737373"/>
-          <w:kern w:val="0"/>
-          <w:sz w:val="20"/>
-          <w:szCs w:val="20"/>
-        </w:rPr>
-        <w:t xml:space="preserve"> Struts,</w:t>
-      </w:r>
-      <w:r>
-        <w:rPr>
-          <w:rFonts w:ascii="Times" w:eastAsia="宋体" w:hAnsi="Times" w:cs="Helvetica"/>
-          <w:color w:val="737373"/>
-          <w:kern w:val="0"/>
-          <w:sz w:val="20"/>
-          <w:szCs w:val="20"/>
-        </w:rPr>
-        <w:t xml:space="preserve"> </w:t>
-      </w:r>
-      <w:r>
-        <w:rPr>
-          <w:rFonts w:ascii="Times" w:eastAsia="宋体" w:hAnsi="Times" w:cs="Helvetica"/>
-          <w:color w:val="737373"/>
-          <w:kern w:val="0"/>
-          <w:sz w:val="20"/>
-          <w:szCs w:val="20"/>
+          <w:sz w:val="18"/>
+          <w:szCs w:val="18"/>
         </w:rPr>
         <w:t>Hibernate</w:t>
       </w:r>
@@ -7012,8 +6135,8 @@
           <w:rFonts w:ascii="Times" w:eastAsia="宋体" w:hAnsi="Times" w:cs="Helvetica"/>
           <w:color w:val="737373"/>
           <w:kern w:val="0"/>
-          <w:sz w:val="20"/>
-          <w:szCs w:val="20"/>
+          <w:sz w:val="18"/>
+          <w:szCs w:val="18"/>
         </w:rPr>
         <w:t xml:space="preserve">, Httpclient and </w:t>
       </w:r>
@@ -7022,8 +6145,8 @@
           <w:rFonts w:ascii="Times" w:eastAsia="宋体" w:hAnsi="Times" w:cs="Helvetica"/>
           <w:color w:val="737373"/>
           <w:kern w:val="0"/>
-          <w:sz w:val="20"/>
-          <w:szCs w:val="20"/>
+          <w:sz w:val="18"/>
+          <w:szCs w:val="18"/>
         </w:rPr>
         <w:t>HtmlParser</w:t>
       </w:r>
@@ -7032,8 +6155,8 @@
           <w:rFonts w:ascii="Times" w:eastAsia="宋体" w:hAnsi="Times" w:cs="Helvetica"/>
           <w:color w:val="737373"/>
           <w:kern w:val="0"/>
-          <w:sz w:val="20"/>
-          <w:szCs w:val="20"/>
+          <w:sz w:val="18"/>
+          <w:szCs w:val="18"/>
         </w:rPr>
         <w:t xml:space="preserve"> and so on. </w:t>
       </w:r>
@@ -7051,8 +6174,8 @@
           <w:rFonts w:ascii="Times" w:eastAsia="宋体" w:hAnsi="Times" w:cs="Helvetica"/>
           <w:color w:val="737373"/>
           <w:kern w:val="0"/>
-          <w:sz w:val="20"/>
-          <w:szCs w:val="20"/>
+          <w:sz w:val="18"/>
+          <w:szCs w:val="18"/>
         </w:rPr>
       </w:pPr>
       <w:r>
@@ -7062,8 +6185,8 @@
           <w:iCs/>
           <w:color w:val="737373"/>
           <w:kern w:val="0"/>
-          <w:sz w:val="20"/>
-          <w:szCs w:val="20"/>
+          <w:sz w:val="18"/>
+          <w:szCs w:val="18"/>
         </w:rPr>
         <w:t>Remarks</w:t>
       </w:r>
@@ -7072,8 +6195,8 @@
           <w:rFonts w:ascii="Times" w:eastAsia="宋体" w:hAnsi="Times" w:cs="Helvetica"/>
           <w:color w:val="737373"/>
           <w:kern w:val="0"/>
-          <w:sz w:val="20"/>
-          <w:szCs w:val="20"/>
+          <w:sz w:val="18"/>
+          <w:szCs w:val="18"/>
         </w:rPr>
         <w:t xml:space="preserve">: </w:t>
       </w:r>
@@ -7082,8 +6205,8 @@
           <w:rFonts w:ascii="Times" w:eastAsia="宋体" w:hAnsi="Times" w:cs="Helvetica"/>
           <w:color w:val="737373"/>
           <w:kern w:val="0"/>
-          <w:sz w:val="20"/>
-          <w:szCs w:val="20"/>
+          <w:sz w:val="18"/>
+          <w:szCs w:val="18"/>
         </w:rPr>
         <w:t xml:space="preserve">Mainly worked on the Feixin module and crawling </w:t>
       </w:r>
@@ -7092,8 +6215,8 @@
           <w:rFonts w:ascii="Times" w:eastAsia="宋体" w:hAnsi="Times" w:cs="Helvetica"/>
           <w:color w:val="737373"/>
           <w:kern w:val="0"/>
-          <w:sz w:val="20"/>
-          <w:szCs w:val="20"/>
+          <w:sz w:val="18"/>
+          <w:szCs w:val="18"/>
         </w:rPr>
         <w:t xml:space="preserve">and analysis </w:t>
       </w:r>
@@ -7102,8 +6225,8 @@
           <w:rFonts w:ascii="Times" w:eastAsia="宋体" w:hAnsi="Times" w:cs="Helvetica"/>
           <w:color w:val="737373"/>
           <w:kern w:val="0"/>
-          <w:sz w:val="20"/>
-          <w:szCs w:val="20"/>
+          <w:sz w:val="18"/>
+          <w:szCs w:val="18"/>
         </w:rPr>
         <w:t xml:space="preserve">the information </w:t>
       </w:r>
@@ -7112,8 +6235,8 @@
           <w:rFonts w:ascii="Times" w:eastAsia="宋体" w:hAnsi="Times" w:cs="Helvetica"/>
           <w:color w:val="737373"/>
           <w:kern w:val="0"/>
-          <w:sz w:val="20"/>
-          <w:szCs w:val="20"/>
+          <w:sz w:val="18"/>
+          <w:szCs w:val="18"/>
         </w:rPr>
         <w:t>from</w:t>
       </w:r>
@@ -7122,38 +6245,18 @@
           <w:rFonts w:ascii="Times" w:eastAsia="宋体" w:hAnsi="Times" w:cs="Helvetica"/>
           <w:color w:val="737373"/>
           <w:kern w:val="0"/>
-          <w:sz w:val="20"/>
-          <w:szCs w:val="20"/>
-        </w:rPr>
-        <w:t xml:space="preserve"> the </w:t>
-      </w:r>
-      <w:r>
-        <w:rPr>
-          <w:rFonts w:ascii="Times" w:eastAsia="宋体" w:hAnsi="Times" w:cs="Helvetica"/>
-          <w:color w:val="737373"/>
-          <w:kern w:val="0"/>
-          <w:sz w:val="20"/>
-          <w:szCs w:val="20"/>
-        </w:rPr>
-        <w:t xml:space="preserve">educational management system </w:t>
-      </w:r>
-      <w:r>
-        <w:rPr>
-          <w:rFonts w:ascii="Times" w:eastAsia="宋体" w:hAnsi="Times" w:cs="Helvetica"/>
-          <w:color w:val="737373"/>
-          <w:kern w:val="0"/>
-          <w:sz w:val="20"/>
-          <w:szCs w:val="20"/>
-        </w:rPr>
-        <w:t>web</w:t>
-      </w:r>
-      <w:r>
-        <w:rPr>
-          <w:rFonts w:ascii="Times" w:eastAsia="宋体" w:hAnsi="Times" w:cs="Helvetica"/>
-          <w:color w:val="737373"/>
-          <w:kern w:val="0"/>
-          <w:sz w:val="20"/>
-          <w:szCs w:val="20"/>
+          <w:sz w:val="18"/>
+          <w:szCs w:val="18"/>
+        </w:rPr>
+        <w:t xml:space="preserve"> the educational management system web</w:t>
+      </w:r>
+      <w:r>
+        <w:rPr>
+          <w:rFonts w:ascii="Times" w:eastAsia="宋体" w:hAnsi="Times" w:cs="Helvetica"/>
+          <w:color w:val="737373"/>
+          <w:kern w:val="0"/>
+          <w:sz w:val="18"/>
+          <w:szCs w:val="18"/>
         </w:rPr>
         <w:t xml:space="preserve">site. After this project, we know </w:t>
       </w:r>
@@ -7162,8 +6265,8 @@
           <w:rFonts w:ascii="Times" w:eastAsia="宋体" w:hAnsi="Times" w:cs="Helvetica"/>
           <w:color w:val="737373"/>
           <w:kern w:val="0"/>
-          <w:sz w:val="20"/>
-          <w:szCs w:val="20"/>
+          <w:sz w:val="18"/>
+          <w:szCs w:val="18"/>
         </w:rPr>
         <w:t xml:space="preserve">the process on </w:t>
       </w:r>
@@ -7172,22 +6275,11 @@
           <w:rFonts w:ascii="Times" w:eastAsia="宋体" w:hAnsi="Times" w:cs="Helvetica"/>
           <w:color w:val="737373"/>
           <w:kern w:val="0"/>
-          <w:sz w:val="20"/>
-          <w:szCs w:val="20"/>
+          <w:sz w:val="18"/>
+          <w:szCs w:val="18"/>
         </w:rPr>
         <w:t>how to establish a website.</w:t>
       </w:r>
-    </w:p>
-    <w:p>
-      <w:pPr>
-        <w:widowControl/>
-        <w:jc w:val="left"/>
-        <w:rPr>
-          <w:rFonts w:ascii="Times" w:eastAsia="宋体" w:hAnsi="Times" w:cs="Helvetica"/>
-          <w:sz w:val="20"/>
-          <w:szCs w:val="20"/>
-        </w:rPr>
-      </w:pPr>
     </w:p>
     <w:sectPr>
       <w:pgSz w:w="11906" w:h="16838"/>
@@ -7200,7 +6292,7 @@
 </file>
 
 <file path=word/endnotes.xml><?xml version="1.0" encoding="utf-8"?>
-<w:endnotes xmlns:wpc="http://schemas.microsoft.com/office/word/2010/wordprocessingCanvas" xmlns:mc="http://schemas.openxmlformats.org/markup-compatibility/2006" xmlns:o="urn:schemas-microsoft-com:office:office" xmlns:r="http://schemas.openxmlformats.org/officeDocument/2006/relationships" xmlns:m="http://schemas.openxmlformats.org/officeDocument/2006/math" xmlns:v="urn:schemas-microsoft-com:vml" xmlns:wp14="http://schemas.microsoft.com/office/word/2010/wordprocessingDrawing" xmlns:wp="http://schemas.openxmlformats.org/drawingml/2006/wordprocessingDrawing" xmlns:w10="urn:schemas-microsoft-com:office:word" xmlns:w="http://schemas.openxmlformats.org/wordprocessingml/2006/main" xmlns:w14="http://schemas.microsoft.com/office/word/2010/wordml" xmlns:w15="http://schemas.microsoft.com/office/word/2012/wordml" xmlns:wpg="http://schemas.microsoft.com/office/word/2010/wordprocessingGroup" xmlns:wpi="http://schemas.microsoft.com/office/word/2010/wordprocessingInk" xmlns:wne="http://schemas.microsoft.com/office/word/2006/wordml" xmlns:wps="http://schemas.microsoft.com/office/word/2010/wordprocessingShape" mc:Ignorable="w14 w15 wp14">
+<w:endnotes xmlns:wpc="http://schemas.microsoft.com/office/word/2010/wordprocessingCanvas" xmlns:mo="http://schemas.microsoft.com/office/mac/office/2008/main" xmlns:mc="http://schemas.openxmlformats.org/markup-compatibility/2006" xmlns:mv="urn:schemas-microsoft-com:mac:vml" xmlns:o="urn:schemas-microsoft-com:office:office" xmlns:r="http://schemas.openxmlformats.org/officeDocument/2006/relationships" xmlns:m="http://schemas.openxmlformats.org/officeDocument/2006/math" xmlns:v="urn:schemas-microsoft-com:vml" xmlns:wp14="http://schemas.microsoft.com/office/word/2010/wordprocessingDrawing" xmlns:wp="http://schemas.openxmlformats.org/drawingml/2006/wordprocessingDrawing" xmlns:w10="urn:schemas-microsoft-com:office:word" xmlns:w="http://schemas.openxmlformats.org/wordprocessingml/2006/main" xmlns:w14="http://schemas.microsoft.com/office/word/2010/wordml" xmlns:w15="http://schemas.microsoft.com/office/word/2012/wordml" xmlns:wpg="http://schemas.microsoft.com/office/word/2010/wordprocessingGroup" xmlns:wpi="http://schemas.microsoft.com/office/word/2010/wordprocessingInk" xmlns:wne="http://schemas.microsoft.com/office/word/2006/wordml" xmlns:wps="http://schemas.microsoft.com/office/word/2010/wordprocessingShape" mc:Ignorable="w14 w15 wp14">
   <w:endnote w:type="separator" w:id="-1">
     <w:p>
       <w:r>
@@ -7219,7 +6311,7 @@
 </file>
 
 <file path=word/footnotes.xml><?xml version="1.0" encoding="utf-8"?>
-<w:footnotes xmlns:wpc="http://schemas.microsoft.com/office/word/2010/wordprocessingCanvas" xmlns:mc="http://schemas.openxmlformats.org/markup-compatibility/2006" xmlns:o="urn:schemas-microsoft-com:office:office" xmlns:r="http://schemas.openxmlformats.org/officeDocument/2006/relationships" xmlns:m="http://schemas.openxmlformats.org/officeDocument/2006/math" xmlns:v="urn:schemas-microsoft-com:vml" xmlns:wp14="http://schemas.microsoft.com/office/word/2010/wordprocessingDrawing" xmlns:wp="http://schemas.openxmlformats.org/drawingml/2006/wordprocessingDrawing" xmlns:w10="urn:schemas-microsoft-com:office:word" xmlns:w="http://schemas.openxmlformats.org/wordprocessingml/2006/main" xmlns:w14="http://schemas.microsoft.com/office/word/2010/wordml" xmlns:w15="http://schemas.microsoft.com/office/word/2012/wordml" xmlns:wpg="http://schemas.microsoft.com/office/word/2010/wordprocessingGroup" xmlns:wpi="http://schemas.microsoft.com/office/word/2010/wordprocessingInk" xmlns:wne="http://schemas.microsoft.com/office/word/2006/wordml" xmlns:wps="http://schemas.microsoft.com/office/word/2010/wordprocessingShape" mc:Ignorable="w14 w15 wp14">
+<w:footnotes xmlns:wpc="http://schemas.microsoft.com/office/word/2010/wordprocessingCanvas" xmlns:mo="http://schemas.microsoft.com/office/mac/office/2008/main" xmlns:mc="http://schemas.openxmlformats.org/markup-compatibility/2006" xmlns:mv="urn:schemas-microsoft-com:mac:vml" xmlns:o="urn:schemas-microsoft-com:office:office" xmlns:r="http://schemas.openxmlformats.org/officeDocument/2006/relationships" xmlns:m="http://schemas.openxmlformats.org/officeDocument/2006/math" xmlns:v="urn:schemas-microsoft-com:vml" xmlns:wp14="http://schemas.microsoft.com/office/word/2010/wordprocessingDrawing" xmlns:wp="http://schemas.openxmlformats.org/drawingml/2006/wordprocessingDrawing" xmlns:w10="urn:schemas-microsoft-com:office:word" xmlns:w="http://schemas.openxmlformats.org/wordprocessingml/2006/main" xmlns:w14="http://schemas.microsoft.com/office/word/2010/wordml" xmlns:w15="http://schemas.microsoft.com/office/word/2012/wordml" xmlns:wpg="http://schemas.microsoft.com/office/word/2010/wordprocessingGroup" xmlns:wpi="http://schemas.microsoft.com/office/word/2010/wordprocessingInk" xmlns:wne="http://schemas.microsoft.com/office/word/2006/wordml" xmlns:wps="http://schemas.microsoft.com/office/word/2010/wordprocessingShape" mc:Ignorable="w14 w15 wp14">
   <w:footnote w:type="separator" w:id="-1">
     <w:p>
       <w:r>
@@ -7238,7 +6330,7 @@
 </file>
 
 <file path=word/numbering.xml><?xml version="1.0" encoding="utf-8"?>
-<w:numbering xmlns:wpc="http://schemas.microsoft.com/office/word/2010/wordprocessingCanvas" xmlns:mc="http://schemas.openxmlformats.org/markup-compatibility/2006" xmlns:o="urn:schemas-microsoft-com:office:office" xmlns:r="http://schemas.openxmlformats.org/officeDocument/2006/relationships" xmlns:m="http://schemas.openxmlformats.org/officeDocument/2006/math" xmlns:v="urn:schemas-microsoft-com:vml" xmlns:wp14="http://schemas.microsoft.com/office/word/2010/wordprocessingDrawing" xmlns:wp="http://schemas.openxmlformats.org/drawingml/2006/wordprocessingDrawing" xmlns:w10="urn:schemas-microsoft-com:office:word" xmlns:w="http://schemas.openxmlformats.org/wordprocessingml/2006/main" xmlns:w14="http://schemas.microsoft.com/office/word/2010/wordml" xmlns:w15="http://schemas.microsoft.com/office/word/2012/wordml" xmlns:wpg="http://schemas.microsoft.com/office/word/2010/wordprocessingGroup" xmlns:wpi="http://schemas.microsoft.com/office/word/2010/wordprocessingInk" xmlns:wne="http://schemas.microsoft.com/office/word/2006/wordml" xmlns:wps="http://schemas.microsoft.com/office/word/2010/wordprocessingShape" mc:Ignorable="w14 w15 wp14">
+<w:numbering xmlns:wpc="http://schemas.microsoft.com/office/word/2010/wordprocessingCanvas" xmlns:mo="http://schemas.microsoft.com/office/mac/office/2008/main" xmlns:mc="http://schemas.openxmlformats.org/markup-compatibility/2006" xmlns:mv="urn:schemas-microsoft-com:mac:vml" xmlns:o="urn:schemas-microsoft-com:office:office" xmlns:r="http://schemas.openxmlformats.org/officeDocument/2006/relationships" xmlns:m="http://schemas.openxmlformats.org/officeDocument/2006/math" xmlns:v="urn:schemas-microsoft-com:vml" xmlns:wp14="http://schemas.microsoft.com/office/word/2010/wordprocessingDrawing" xmlns:wp="http://schemas.openxmlformats.org/drawingml/2006/wordprocessingDrawing" xmlns:w10="urn:schemas-microsoft-com:office:word" xmlns:w="http://schemas.openxmlformats.org/wordprocessingml/2006/main" xmlns:w14="http://schemas.microsoft.com/office/word/2010/wordml" xmlns:w15="http://schemas.microsoft.com/office/word/2012/wordml" xmlns:wpg="http://schemas.microsoft.com/office/word/2010/wordprocessingGroup" xmlns:wpi="http://schemas.microsoft.com/office/word/2010/wordprocessingInk" xmlns:wne="http://schemas.microsoft.com/office/word/2006/wordml" xmlns:wps="http://schemas.microsoft.com/office/word/2010/wordprocessingShape" mc:Ignorable="w14 w15 wp14">
   <w:abstractNum w:abstractNumId="0">
     <w:nsid w:val="FFFFFF89"/>
     <w:multiLevelType w:val="singleLevel"/>
@@ -7713,7 +6805,7 @@
     <w:lvl w:ilvl="0" w:tplc="A7D67094">
       <w:start w:val="1"/>
       <w:numFmt w:val="bullet"/>
-      <w:pStyle w:val="a"/>
+      <w:pStyle w:val="ListBullet"/>
       <w:lvlText w:val="n"/>
       <w:lvlJc w:val="left"/>
       <w:pPr>
@@ -9240,7 +8332,7 @@
     </w:rPrDefault>
     <w:pPrDefault/>
   </w:docDefaults>
-  <w:latentStyles w:defLockedState="0" w:defUIPriority="99" w:defSemiHidden="0" w:defUnhideWhenUsed="0" w:defQFormat="0" w:count="371">
+  <w:latentStyles w:defLockedState="0" w:defUIPriority="99" w:defSemiHidden="0" w:defUnhideWhenUsed="0" w:defQFormat="0" w:count="380">
     <w:lsdException w:name="Normal" w:uiPriority="0" w:qFormat="1"/>
     <w:lsdException w:name="heading 1" w:uiPriority="9" w:qFormat="1"/>
     <w:lsdException w:name="heading 2" w:semiHidden="1" w:uiPriority="9" w:unhideWhenUsed="1" w:qFormat="1"/>
@@ -9604,7 +8696,7 @@
     <w:lsdException w:name="List Table 6 Colorful Accent 6" w:uiPriority="51"/>
     <w:lsdException w:name="List Table 7 Colorful Accent 6" w:uiPriority="52"/>
   </w:latentStyles>
-  <w:style w:type="paragraph" w:default="1" w:styleId="a0">
+  <w:style w:type="paragraph" w:default="1" w:styleId="Normal">
     <w:name w:val="Normal"/>
     <w:qFormat/>
     <w:pPr>
@@ -9612,10 +8704,10 @@
       <w:jc w:val="both"/>
     </w:pPr>
   </w:style>
-  <w:style w:type="paragraph" w:styleId="1">
+  <w:style w:type="paragraph" w:styleId="Heading1">
     <w:name w:val="heading 1"/>
-    <w:basedOn w:val="a0"/>
-    <w:link w:val="1Char"/>
+    <w:basedOn w:val="Normal"/>
+    <w:link w:val="Heading1Char"/>
     <w:uiPriority w:val="9"/>
     <w:qFormat/>
     <w:rsid w:val="00F06BFF"/>
@@ -9634,10 +8726,10 @@
       <w:szCs w:val="48"/>
     </w:rPr>
   </w:style>
-  <w:style w:type="paragraph" w:styleId="2">
+  <w:style w:type="paragraph" w:styleId="Heading2">
     <w:name w:val="heading 2"/>
-    <w:basedOn w:val="a0"/>
-    <w:link w:val="2Char"/>
+    <w:basedOn w:val="Normal"/>
+    <w:link w:val="Heading2Char"/>
     <w:uiPriority w:val="9"/>
     <w:qFormat/>
     <w:rsid w:val="00F06BFF"/>
@@ -9656,10 +8748,10 @@
       <w:szCs w:val="36"/>
     </w:rPr>
   </w:style>
-  <w:style w:type="paragraph" w:styleId="3">
+  <w:style w:type="paragraph" w:styleId="Heading3">
     <w:name w:val="heading 3"/>
-    <w:basedOn w:val="a0"/>
-    <w:link w:val="3Char"/>
+    <w:basedOn w:val="Normal"/>
+    <w:link w:val="Heading3Char"/>
     <w:uiPriority w:val="9"/>
     <w:qFormat/>
     <w:rsid w:val="00F06BFF"/>
@@ -9678,13 +8770,13 @@
       <w:szCs w:val="27"/>
     </w:rPr>
   </w:style>
-  <w:style w:type="character" w:default="1" w:styleId="a1">
+  <w:style w:type="character" w:default="1" w:styleId="DefaultParagraphFont">
     <w:name w:val="Default Paragraph Font"/>
     <w:uiPriority w:val="1"/>
     <w:semiHidden/>
     <w:unhideWhenUsed/>
   </w:style>
-  <w:style w:type="table" w:default="1" w:styleId="a2">
+  <w:style w:type="table" w:default="1" w:styleId="TableNormal">
     <w:name w:val="Normal Table"/>
     <w:uiPriority w:val="99"/>
     <w:semiHidden/>
@@ -9699,16 +8791,16 @@
       </w:tblCellMar>
     </w:tblPr>
   </w:style>
-  <w:style w:type="numbering" w:default="1" w:styleId="a3">
+  <w:style w:type="numbering" w:default="1" w:styleId="NoList">
     <w:name w:val="No List"/>
     <w:uiPriority w:val="99"/>
     <w:semiHidden/>
     <w:unhideWhenUsed/>
   </w:style>
-  <w:style w:type="character" w:customStyle="1" w:styleId="1Char">
-    <w:name w:val="标题 1 Char"/>
-    <w:basedOn w:val="a1"/>
-    <w:link w:val="1"/>
+  <w:style w:type="character" w:customStyle="1" w:styleId="Heading1Char">
+    <w:name w:val="Heading 1 Char"/>
+    <w:basedOn w:val="DefaultParagraphFont"/>
+    <w:link w:val="Heading1"/>
     <w:uiPriority w:val="9"/>
     <w:rsid w:val="00F06BFF"/>
     <w:rPr>
@@ -9720,10 +8812,10 @@
       <w:szCs w:val="48"/>
     </w:rPr>
   </w:style>
-  <w:style w:type="character" w:customStyle="1" w:styleId="2Char">
-    <w:name w:val="标题 2 Char"/>
-    <w:basedOn w:val="a1"/>
-    <w:link w:val="2"/>
+  <w:style w:type="character" w:customStyle="1" w:styleId="Heading2Char">
+    <w:name w:val="Heading 2 Char"/>
+    <w:basedOn w:val="DefaultParagraphFont"/>
+    <w:link w:val="Heading2"/>
     <w:uiPriority w:val="9"/>
     <w:rsid w:val="00F06BFF"/>
     <w:rPr>
@@ -9735,10 +8827,10 @@
       <w:szCs w:val="36"/>
     </w:rPr>
   </w:style>
-  <w:style w:type="character" w:customStyle="1" w:styleId="3Char">
-    <w:name w:val="标题 3 Char"/>
-    <w:basedOn w:val="a1"/>
-    <w:link w:val="3"/>
+  <w:style w:type="character" w:customStyle="1" w:styleId="Heading3Char">
+    <w:name w:val="Heading 3 Char"/>
+    <w:basedOn w:val="DefaultParagraphFont"/>
+    <w:link w:val="Heading3"/>
     <w:uiPriority w:val="9"/>
     <w:rsid w:val="00F06BFF"/>
     <w:rPr>
@@ -9752,12 +8844,12 @@
   </w:style>
   <w:style w:type="character" w:customStyle="1" w:styleId="apple-converted-space">
     <w:name w:val="apple-converted-space"/>
-    <w:basedOn w:val="a1"/>
+    <w:basedOn w:val="DefaultParagraphFont"/>
     <w:rsid w:val="00F06BFF"/>
   </w:style>
-  <w:style w:type="character" w:styleId="a4">
+  <w:style w:type="character" w:styleId="Hyperlink">
     <w:name w:val="Hyperlink"/>
-    <w:basedOn w:val="a1"/>
+    <w:basedOn w:val="DefaultParagraphFont"/>
     <w:uiPriority w:val="99"/>
     <w:unhideWhenUsed/>
     <w:rsid w:val="00F06BFF"/>
@@ -9766,9 +8858,9 @@
       <w:u w:val="single"/>
     </w:rPr>
   </w:style>
-  <w:style w:type="character" w:styleId="a5">
+  <w:style w:type="character" w:styleId="Emphasis">
     <w:name w:val="Emphasis"/>
-    <w:basedOn w:val="a1"/>
+    <w:basedOn w:val="DefaultParagraphFont"/>
     <w:uiPriority w:val="20"/>
     <w:qFormat/>
     <w:rsid w:val="00F06BFF"/>
@@ -9777,9 +8869,9 @@
       <w:iCs/>
     </w:rPr>
   </w:style>
-  <w:style w:type="paragraph" w:styleId="a6">
+  <w:style w:type="paragraph" w:styleId="NormalWeb">
     <w:name w:val="Normal (Web)"/>
-    <w:basedOn w:val="a0"/>
+    <w:basedOn w:val="Normal"/>
     <w:uiPriority w:val="99"/>
     <w:semiHidden/>
     <w:unhideWhenUsed/>
@@ -9796,10 +8888,10 @@
       <w:szCs w:val="24"/>
     </w:rPr>
   </w:style>
-  <w:style w:type="paragraph" w:styleId="a7">
+  <w:style w:type="paragraph" w:styleId="BalloonText">
     <w:name w:val="Balloon Text"/>
-    <w:basedOn w:val="a0"/>
-    <w:link w:val="Char"/>
+    <w:basedOn w:val="Normal"/>
+    <w:link w:val="BalloonTextChar"/>
     <w:uiPriority w:val="99"/>
     <w:semiHidden/>
     <w:unhideWhenUsed/>
@@ -9809,10 +8901,10 @@
       <w:szCs w:val="18"/>
     </w:rPr>
   </w:style>
-  <w:style w:type="character" w:customStyle="1" w:styleId="Char">
-    <w:name w:val="批注框文本 Char"/>
-    <w:basedOn w:val="a1"/>
-    <w:link w:val="a7"/>
+  <w:style w:type="character" w:customStyle="1" w:styleId="BalloonTextChar">
+    <w:name w:val="Balloon Text Char"/>
+    <w:basedOn w:val="DefaultParagraphFont"/>
+    <w:link w:val="BalloonText"/>
     <w:uiPriority w:val="99"/>
     <w:semiHidden/>
     <w:rsid w:val="009035D5"/>
@@ -9821,7 +8913,7 @@
       <w:szCs w:val="18"/>
     </w:rPr>
   </w:style>
-  <w:style w:type="paragraph" w:styleId="a8">
+  <w:style w:type="paragraph" w:styleId="NoSpacing">
     <w:name w:val="No Spacing"/>
     <w:uiPriority w:val="1"/>
     <w:qFormat/>
@@ -9831,19 +8923,19 @@
       <w:jc w:val="both"/>
     </w:pPr>
   </w:style>
-  <w:style w:type="character" w:customStyle="1" w:styleId="Char0">
-    <w:name w:val="正文文本 Char"/>
-    <w:basedOn w:val="a1"/>
-    <w:link w:val="a9"/>
+  <w:style w:type="character" w:customStyle="1" w:styleId="BodyTextChar">
+    <w:name w:val="Body Text Char"/>
+    <w:basedOn w:val="DefaultParagraphFont"/>
+    <w:link w:val="BodyText"/>
     <w:rsid w:val="00500C4C"/>
     <w:rPr>
       <w:sz w:val="20"/>
     </w:rPr>
   </w:style>
-  <w:style w:type="paragraph" w:styleId="a9">
+  <w:style w:type="paragraph" w:styleId="BodyText">
     <w:name w:val="Body Text"/>
-    <w:basedOn w:val="a0"/>
-    <w:link w:val="Char0"/>
+    <w:basedOn w:val="Normal"/>
+    <w:link w:val="BodyTextChar"/>
     <w:rsid w:val="00500C4C"/>
     <w:pPr>
       <w:widowControl/>
@@ -9856,14 +8948,14 @@
   </w:style>
   <w:style w:type="character" w:customStyle="1" w:styleId="BodyTextChar1">
     <w:name w:val="Body Text Char1"/>
-    <w:basedOn w:val="a1"/>
+    <w:basedOn w:val="DefaultParagraphFont"/>
     <w:uiPriority w:val="99"/>
     <w:semiHidden/>
     <w:rsid w:val="00500C4C"/>
   </w:style>
-  <w:style w:type="paragraph" w:styleId="a">
+  <w:style w:type="paragraph" w:styleId="ListBullet">
     <w:name w:val="List Bullet"/>
-    <w:basedOn w:val="a0"/>
+    <w:basedOn w:val="Normal"/>
     <w:rsid w:val="00500C4C"/>
     <w:pPr>
       <w:widowControl/>
@@ -9879,10 +8971,10 @@
       <w:lang w:eastAsia="en-US"/>
     </w:rPr>
   </w:style>
-  <w:style w:type="paragraph" w:styleId="aa">
+  <w:style w:type="paragraph" w:styleId="Header">
     <w:name w:val="header"/>
-    <w:basedOn w:val="a0"/>
-    <w:link w:val="Char1"/>
+    <w:basedOn w:val="Normal"/>
+    <w:link w:val="HeaderChar"/>
     <w:uiPriority w:val="99"/>
     <w:unhideWhenUsed/>
     <w:rsid w:val="00F24956"/>
@@ -9893,17 +8985,17 @@
       </w:tabs>
     </w:pPr>
   </w:style>
-  <w:style w:type="character" w:customStyle="1" w:styleId="Char1">
-    <w:name w:val="页眉 Char"/>
-    <w:basedOn w:val="a1"/>
-    <w:link w:val="aa"/>
+  <w:style w:type="character" w:customStyle="1" w:styleId="HeaderChar">
+    <w:name w:val="Header Char"/>
+    <w:basedOn w:val="DefaultParagraphFont"/>
+    <w:link w:val="Header"/>
     <w:uiPriority w:val="99"/>
     <w:rsid w:val="00F24956"/>
   </w:style>
-  <w:style w:type="paragraph" w:styleId="ab">
+  <w:style w:type="paragraph" w:styleId="Footer">
     <w:name w:val="footer"/>
-    <w:basedOn w:val="a0"/>
-    <w:link w:val="Char2"/>
+    <w:basedOn w:val="Normal"/>
+    <w:link w:val="FooterChar"/>
     <w:uiPriority w:val="99"/>
     <w:unhideWhenUsed/>
     <w:rsid w:val="00F24956"/>
@@ -9914,16 +9006,16 @@
       </w:tabs>
     </w:pPr>
   </w:style>
-  <w:style w:type="character" w:customStyle="1" w:styleId="Char2">
-    <w:name w:val="页脚 Char"/>
-    <w:basedOn w:val="a1"/>
-    <w:link w:val="ab"/>
+  <w:style w:type="character" w:customStyle="1" w:styleId="FooterChar">
+    <w:name w:val="Footer Char"/>
+    <w:basedOn w:val="DefaultParagraphFont"/>
+    <w:link w:val="Footer"/>
     <w:uiPriority w:val="99"/>
     <w:rsid w:val="00F24956"/>
   </w:style>
-  <w:style w:type="character" w:styleId="ac">
+  <w:style w:type="character" w:styleId="FollowedHyperlink">
     <w:name w:val="FollowedHyperlink"/>
-    <w:basedOn w:val="a1"/>
+    <w:basedOn w:val="DefaultParagraphFont"/>
     <w:uiPriority w:val="99"/>
     <w:semiHidden/>
     <w:unhideWhenUsed/>
@@ -10202,7 +9294,7 @@
 </file>
 
 <file path=customXml/itemProps1.xml><?xml version="1.0" encoding="utf-8"?>
-<ds:datastoreItem xmlns:ds="http://schemas.openxmlformats.org/officeDocument/2006/customXml" ds:itemID="{EAAF748F-5058-4A24-A21E-D0EDFCBFCFE3}">
+<ds:datastoreItem xmlns:ds="http://schemas.openxmlformats.org/officeDocument/2006/customXml" ds:itemID="{61AC973E-0525-F248-84C7-965266DD7619}">
   <ds:schemaRefs>
     <ds:schemaRef ds:uri="http://schemas.openxmlformats.org/officeDocument/2006/bibliography"/>
   </ds:schemaRefs>

</xml_diff>